<commit_message>
Changed Dates on Datasheets
Changed from 28.10.2015 to 12.5.2015
</commit_message>
<xml_diff>
--- a/Specification/240-0101-EMEL-SP00-0008 Write-Up for Electrical Interlock System/240-0101-EMEL-SP00-0008 Write-Up for Electrical Interlock System.docx
+++ b/Specification/240-0101-EMEL-SP00-0008 Write-Up for Electrical Interlock System/240-0101-EMEL-SP00-0008 Write-Up for Electrical Interlock System.docx
@@ -1,6 +1,6 @@
 
 <file path=word/document.xml><?xml version="1.0" encoding="utf-8"?>
-<w:document xmlns:wpc="http://schemas.microsoft.com/office/word/2010/wordprocessingCanvas" xmlns:mc="http://schemas.openxmlformats.org/markup-compatibility/2006" xmlns:o="urn:schemas-microsoft-com:office:office" xmlns:r="http://schemas.openxmlformats.org/officeDocument/2006/relationships" xmlns:m="http://schemas.openxmlformats.org/officeDocument/2006/math" xmlns:v="urn:schemas-microsoft-com:vml" xmlns:wp14="http://schemas.microsoft.com/office/word/2010/wordprocessingDrawing" xmlns:wp="http://schemas.openxmlformats.org/drawingml/2006/wordprocessingDrawing" xmlns:w10="urn:schemas-microsoft-com:office:word" xmlns:w="http://schemas.openxmlformats.org/wordprocessingml/2006/main" xmlns:w14="http://schemas.microsoft.com/office/word/2010/wordml" xmlns:wpg="http://schemas.microsoft.com/office/word/2010/wordprocessingGroup" xmlns:wpi="http://schemas.microsoft.com/office/word/2010/wordprocessingInk" xmlns:wne="http://schemas.microsoft.com/office/word/2006/wordml" xmlns:wps="http://schemas.microsoft.com/office/word/2010/wordprocessingShape" mc:Ignorable="w14 wp14">
+<w:document xmlns:wpc="http://schemas.microsoft.com/office/word/2010/wordprocessingCanvas" xmlns:mc="http://schemas.openxmlformats.org/markup-compatibility/2006" xmlns:o="urn:schemas-microsoft-com:office:office" xmlns:r="http://schemas.openxmlformats.org/officeDocument/2006/relationships" xmlns:m="http://schemas.openxmlformats.org/officeDocument/2006/math" xmlns:v="urn:schemas-microsoft-com:vml" xmlns:wp14="http://schemas.microsoft.com/office/word/2010/wordprocessingDrawing" xmlns:wp="http://schemas.openxmlformats.org/drawingml/2006/wordprocessingDrawing" xmlns:w10="urn:schemas-microsoft-com:office:word" xmlns:w="http://schemas.openxmlformats.org/wordprocessingml/2006/main" xmlns:w14="http://schemas.microsoft.com/office/word/2010/wordml" xmlns:w15="http://schemas.microsoft.com/office/word/2012/wordml" xmlns:wpg="http://schemas.microsoft.com/office/word/2010/wordprocessingGroup" xmlns:wpi="http://schemas.microsoft.com/office/word/2010/wordprocessingInk" xmlns:wne="http://schemas.microsoft.com/office/word/2006/wordml" xmlns:wps="http://schemas.microsoft.com/office/word/2010/wordprocessingShape" mc:Ignorable="w14 w15 wp14">
   <w:body>
     <w:tbl>
       <w:tblPr>
@@ -203,21 +203,12 @@
                       <w:lang w:val="en-GB" w:eastAsia="zh-CN"/>
                     </w:rPr>
                   </w:pPr>
-                  <w:proofErr w:type="spellStart"/>
                   <w:r>
                     <w:rPr>
                       <w:rFonts w:hint="eastAsia"/>
                       <w:lang w:val="en-GB" w:eastAsia="zh-CN"/>
                     </w:rPr>
-                    <w:t>Doc.No</w:t>
-                  </w:r>
-                  <w:proofErr w:type="spellEnd"/>
-                  <w:r>
-                    <w:rPr>
-                      <w:rFonts w:hint="eastAsia"/>
-                      <w:lang w:val="en-GB" w:eastAsia="zh-CN"/>
-                    </w:rPr>
-                    <w:t>.</w:t>
+                    <w:t>Doc.No.</w:t>
                   </w:r>
                   <w:r>
                     <w:rPr>
@@ -2742,7 +2733,7 @@
                 <w:rFonts w:ascii="Calibri" w:hAnsi="Calibri"/>
                 <w:lang w:val="en-GB" w:eastAsia="zh-CN"/>
               </w:rPr>
-              <w:t>2015.10.28</w:t>
+              <w:t>2015.5.12</w:t>
             </w:r>
           </w:p>
         </w:tc>
@@ -3186,7 +3177,12 @@
       <w:pPr>
         <w:jc w:val="center"/>
         <w:sectPr>
+          <w:headerReference w:type="even" r:id="rId8"/>
           <w:headerReference w:type="default" r:id="rId9"/>
+          <w:footerReference w:type="even" r:id="rId10"/>
+          <w:footerReference w:type="default" r:id="rId11"/>
+          <w:headerReference w:type="first" r:id="rId12"/>
+          <w:footerReference w:type="first" r:id="rId13"/>
           <w:pgSz w:w="11906" w:h="16838" w:code="9"/>
           <w:pgMar w:top="1411" w:right="1138" w:bottom="1138" w:left="1411" w:header="706" w:footer="706" w:gutter="0"/>
           <w:cols w:space="720"/>
@@ -3259,8 +3255,6 @@
           <w:u w:val="single"/>
         </w:rPr>
       </w:pPr>
-      <w:bookmarkStart w:id="14" w:name="_GoBack"/>
-      <w:bookmarkEnd w:id="14"/>
     </w:p>
     <w:p>
       <w:pPr>
@@ -4442,7 +4436,7 @@
         </w:rPr>
         <w:t xml:space="preserve">An interlock is a feature that makes the state of two mechanisms or functions mutually dependent. It may be used to prevent undesired states in a </w:t>
       </w:r>
-      <w:hyperlink r:id="rId10" w:tooltip="Finite-state machine" w:history="1">
+      <w:hyperlink r:id="rId14" w:tooltip="Finite-state machine" w:history="1">
         <w:r>
           <w:rPr>
             <w:sz w:val="20"/>
@@ -4458,7 +4452,7 @@
         </w:rPr>
         <w:t xml:space="preserve">, and may consist of any electrical, electronic, or mechanical devices or systems. In most applications, an interlock is used to help prevent a machine from harming its operator or damaging itself by preventing one element from changing state due to the state of another element, and </w:t>
       </w:r>
-      <w:hyperlink r:id="rId11" w:tooltip="Vice versa" w:history="1">
+      <w:hyperlink r:id="rId15" w:tooltip="Vice versa" w:history="1">
         <w:r>
           <w:rPr>
             <w:sz w:val="20"/>
@@ -4853,23 +4847,7 @@
           <w:sz w:val="20"/>
           <w:szCs w:val="20"/>
         </w:rPr>
-        <w:t xml:space="preserve">3 (three) skid mounted, 4 (four) stroke gas engine driven; 6 or 12-cylinder electricity generators will be provided for each location. Each generator is for continuous duty i.e. one generator will be in operation and the other one will remain standby which will automatically be synchronized in case of failure of the running generator. Both the Generators will be connected with common </w:t>
-      </w:r>
-      <w:proofErr w:type="spellStart"/>
-      <w:r>
-        <w:rPr>
-          <w:sz w:val="20"/>
-          <w:szCs w:val="20"/>
-        </w:rPr>
-        <w:t>busbar</w:t>
-      </w:r>
-      <w:proofErr w:type="spellEnd"/>
-      <w:r>
-        <w:rPr>
-          <w:sz w:val="20"/>
-          <w:szCs w:val="20"/>
-        </w:rPr>
-        <w:t xml:space="preserve"> through incoming panel. </w:t>
+        <w:t xml:space="preserve">3 (three) skid mounted, 4 (four) stroke gas engine driven; 6 or 12-cylinder electricity generators will be provided for each location. Each generator is for continuous duty i.e. one generator will be in operation and the other one will remain standby which will automatically be synchronized in case of failure of the running generator. Both the Generators will be connected with common busbar through incoming panel. </w:t>
       </w:r>
     </w:p>
     <w:p>
@@ -4889,7 +4867,6 @@
           <w:u w:val="single"/>
         </w:rPr>
       </w:pPr>
-      <w:proofErr w:type="gramStart"/>
       <w:r>
         <w:rPr>
           <w:b/>
@@ -4905,17 +4882,7 @@
           <w:szCs w:val="20"/>
           <w:u w:val="single"/>
         </w:rPr>
-        <w:t>Synchronization</w:t>
-      </w:r>
-      <w:proofErr w:type="gramEnd"/>
-      <w:r>
-        <w:rPr>
-          <w:b/>
-          <w:sz w:val="20"/>
-          <w:szCs w:val="20"/>
-          <w:u w:val="single"/>
-        </w:rPr>
-        <w:t xml:space="preserve"> of Generators</w:t>
+        <w:t>Synchronization of Generators</w:t>
       </w:r>
     </w:p>
     <w:p>
@@ -4933,7 +4900,7 @@
         </w:rPr>
         <w:t xml:space="preserve">In an </w:t>
       </w:r>
-      <w:hyperlink r:id="rId12" w:tooltip="Alternating current" w:history="1">
+      <w:hyperlink r:id="rId16" w:tooltip="Alternating current" w:history="1">
         <w:r>
           <w:rPr>
             <w:sz w:val="20"/>
@@ -4963,7 +4930,7 @@
         </w:rPr>
         <w:t xml:space="preserve">There are five conditions that must be met before the synchronization process takes place. The source (generator or sub-network) must have equal </w:t>
       </w:r>
-      <w:hyperlink r:id="rId13" w:tooltip="Voltage" w:history="1">
+      <w:hyperlink r:id="rId17" w:tooltip="Voltage" w:history="1">
         <w:r>
           <w:rPr>
             <w:sz w:val="20"/>
@@ -4978,145 +4945,6 @@
           <w:szCs w:val="20"/>
         </w:rPr>
         <w:t xml:space="preserve">, </w:t>
-      </w:r>
-      <w:hyperlink r:id="rId14" w:tooltip="Utility frequency" w:history="1">
-        <w:r>
-          <w:rPr>
-            <w:sz w:val="20"/>
-            <w:szCs w:val="20"/>
-          </w:rPr>
-          <w:t>frequency</w:t>
-        </w:r>
-      </w:hyperlink>
-      <w:r>
-        <w:rPr>
-          <w:sz w:val="20"/>
-          <w:szCs w:val="20"/>
-        </w:rPr>
-        <w:t xml:space="preserve">, </w:t>
-      </w:r>
-      <w:hyperlink r:id="rId15" w:tooltip="Phase sequence (page does not exist)" w:history="1">
-        <w:r>
-          <w:rPr>
-            <w:sz w:val="20"/>
-            <w:szCs w:val="20"/>
-          </w:rPr>
-          <w:t>phase sequence</w:t>
-        </w:r>
-      </w:hyperlink>
-      <w:r>
-        <w:rPr>
-          <w:sz w:val="20"/>
-          <w:szCs w:val="20"/>
-        </w:rPr>
-        <w:t xml:space="preserve">, </w:t>
-      </w:r>
-      <w:hyperlink r:id="rId16" w:tooltip="Phase (waves)" w:history="1">
-        <w:r>
-          <w:rPr>
-            <w:sz w:val="20"/>
-            <w:szCs w:val="20"/>
-          </w:rPr>
-          <w:t>phase angle</w:t>
-        </w:r>
-      </w:hyperlink>
-      <w:r>
-        <w:rPr>
-          <w:sz w:val="20"/>
-          <w:szCs w:val="20"/>
-        </w:rPr>
-        <w:t xml:space="preserve">, and </w:t>
-      </w:r>
-      <w:hyperlink r:id="rId17" w:tooltip="Waveform" w:history="1">
-        <w:r>
-          <w:rPr>
-            <w:sz w:val="20"/>
-            <w:szCs w:val="20"/>
-          </w:rPr>
-          <w:t>waveform</w:t>
-        </w:r>
-      </w:hyperlink>
-      <w:r>
-        <w:rPr>
-          <w:sz w:val="20"/>
-          <w:szCs w:val="20"/>
-        </w:rPr>
-        <w:t xml:space="preserve"> to that of the system to which it is being synchronized. </w:t>
-      </w:r>
-    </w:p>
-    <w:p>
-      <w:pPr>
-        <w:rPr>
-          <w:sz w:val="20"/>
-          <w:szCs w:val="20"/>
-        </w:rPr>
-      </w:pPr>
-    </w:p>
-    <w:p>
-      <w:pPr>
-        <w:jc w:val="both"/>
-        <w:rPr>
-          <w:sz w:val="20"/>
-          <w:szCs w:val="20"/>
-        </w:rPr>
-      </w:pPr>
-      <w:r>
-        <w:rPr>
-          <w:sz w:val="20"/>
-          <w:szCs w:val="20"/>
-        </w:rPr>
-        <w:t>An AC generator will be</w:t>
-      </w:r>
-      <w:r>
-        <w:rPr>
-          <w:sz w:val="20"/>
-          <w:szCs w:val="20"/>
-        </w:rPr>
-        <w:t xml:space="preserve"> deliver</w:t>
-      </w:r>
-      <w:r>
-        <w:rPr>
-          <w:sz w:val="20"/>
-          <w:szCs w:val="20"/>
-        </w:rPr>
-        <w:t>ed</w:t>
-      </w:r>
-      <w:r>
-        <w:rPr>
-          <w:sz w:val="20"/>
-          <w:szCs w:val="20"/>
-        </w:rPr>
-        <w:t xml:space="preserve"> power to a </w:t>
-      </w:r>
-      <w:r>
-        <w:rPr>
-          <w:sz w:val="20"/>
-          <w:szCs w:val="20"/>
-        </w:rPr>
-        <w:t xml:space="preserve">common power distribution </w:t>
-      </w:r>
-      <w:proofErr w:type="spellStart"/>
-      <w:r>
-        <w:rPr>
-          <w:sz w:val="20"/>
-          <w:szCs w:val="20"/>
-        </w:rPr>
-        <w:t>busbar</w:t>
-      </w:r>
-      <w:proofErr w:type="spellEnd"/>
-      <w:r>
-        <w:rPr>
-          <w:sz w:val="20"/>
-          <w:szCs w:val="20"/>
-        </w:rPr>
-        <w:t xml:space="preserve"> and it will be</w:t>
-      </w:r>
-      <w:r>
-        <w:rPr>
-          <w:sz w:val="20"/>
-          <w:szCs w:val="20"/>
-        </w:rPr>
-        <w:t xml:space="preserve"> run at the same </w:t>
       </w:r>
       <w:hyperlink r:id="rId18" w:tooltip="Utility frequency" w:history="1">
         <w:r>
@@ -5132,6 +4960,129 @@
           <w:sz w:val="20"/>
           <w:szCs w:val="20"/>
         </w:rPr>
+        <w:t xml:space="preserve">, </w:t>
+      </w:r>
+      <w:hyperlink r:id="rId19" w:tooltip="Phase sequence (page does not exist)" w:history="1">
+        <w:r>
+          <w:rPr>
+            <w:sz w:val="20"/>
+            <w:szCs w:val="20"/>
+          </w:rPr>
+          <w:t>phase sequence</w:t>
+        </w:r>
+      </w:hyperlink>
+      <w:r>
+        <w:rPr>
+          <w:sz w:val="20"/>
+          <w:szCs w:val="20"/>
+        </w:rPr>
+        <w:t xml:space="preserve">, </w:t>
+      </w:r>
+      <w:hyperlink r:id="rId20" w:tooltip="Phase (waves)" w:history="1">
+        <w:r>
+          <w:rPr>
+            <w:sz w:val="20"/>
+            <w:szCs w:val="20"/>
+          </w:rPr>
+          <w:t>phase angle</w:t>
+        </w:r>
+      </w:hyperlink>
+      <w:r>
+        <w:rPr>
+          <w:sz w:val="20"/>
+          <w:szCs w:val="20"/>
+        </w:rPr>
+        <w:t xml:space="preserve">, and </w:t>
+      </w:r>
+      <w:hyperlink r:id="rId21" w:tooltip="Waveform" w:history="1">
+        <w:r>
+          <w:rPr>
+            <w:sz w:val="20"/>
+            <w:szCs w:val="20"/>
+          </w:rPr>
+          <w:t>waveform</w:t>
+        </w:r>
+      </w:hyperlink>
+      <w:r>
+        <w:rPr>
+          <w:sz w:val="20"/>
+          <w:szCs w:val="20"/>
+        </w:rPr>
+        <w:t xml:space="preserve"> to that of the system to which it is being synchronized. </w:t>
+      </w:r>
+    </w:p>
+    <w:p>
+      <w:pPr>
+        <w:rPr>
+          <w:sz w:val="20"/>
+          <w:szCs w:val="20"/>
+        </w:rPr>
+      </w:pPr>
+    </w:p>
+    <w:p>
+      <w:pPr>
+        <w:jc w:val="both"/>
+        <w:rPr>
+          <w:sz w:val="20"/>
+          <w:szCs w:val="20"/>
+        </w:rPr>
+      </w:pPr>
+      <w:r>
+        <w:rPr>
+          <w:sz w:val="20"/>
+          <w:szCs w:val="20"/>
+        </w:rPr>
+        <w:t>An AC generator will be</w:t>
+      </w:r>
+      <w:r>
+        <w:rPr>
+          <w:sz w:val="20"/>
+          <w:szCs w:val="20"/>
+        </w:rPr>
+        <w:t xml:space="preserve"> deliver</w:t>
+      </w:r>
+      <w:r>
+        <w:rPr>
+          <w:sz w:val="20"/>
+          <w:szCs w:val="20"/>
+        </w:rPr>
+        <w:t>ed</w:t>
+      </w:r>
+      <w:r>
+        <w:rPr>
+          <w:sz w:val="20"/>
+          <w:szCs w:val="20"/>
+        </w:rPr>
+        <w:t xml:space="preserve"> power to a </w:t>
+      </w:r>
+      <w:r>
+        <w:rPr>
+          <w:sz w:val="20"/>
+          <w:szCs w:val="20"/>
+        </w:rPr>
+        <w:t>common power distribution busbar and it will be</w:t>
+      </w:r>
+      <w:r>
+        <w:rPr>
+          <w:sz w:val="20"/>
+          <w:szCs w:val="20"/>
+        </w:rPr>
+        <w:t xml:space="preserve"> run at the same </w:t>
+      </w:r>
+      <w:hyperlink r:id="rId22" w:tooltip="Utility frequency" w:history="1">
+        <w:r>
+          <w:rPr>
+            <w:sz w:val="20"/>
+            <w:szCs w:val="20"/>
+          </w:rPr>
+          <w:t>frequency</w:t>
+        </w:r>
+      </w:hyperlink>
+      <w:r>
+        <w:rPr>
+          <w:sz w:val="20"/>
+          <w:szCs w:val="20"/>
+        </w:rPr>
         <w:t xml:space="preserve"> as the network. </w:t>
       </w:r>
       <w:r>
@@ -5343,7 +5294,6 @@
           <w:u w:val="single"/>
         </w:rPr>
       </w:pPr>
-      <w:proofErr w:type="gramStart"/>
       <w:r>
         <w:rPr>
           <w:b/>
@@ -5367,17 +5317,99 @@
           <w:szCs w:val="20"/>
           <w:u w:val="single"/>
         </w:rPr>
-        <w:t>Direct</w:t>
-      </w:r>
-      <w:proofErr w:type="gramEnd"/>
-      <w:r>
+        <w:t>Direct on line (DOL)</w:t>
+      </w:r>
+    </w:p>
+    <w:p>
+      <w:pPr>
+        <w:rPr>
+          <w:b/>
+          <w:sz w:val="20"/>
+          <w:szCs w:val="20"/>
+        </w:rPr>
+      </w:pPr>
+    </w:p>
+    <w:p>
+      <w:pPr>
+        <w:jc w:val="both"/>
+        <w:rPr>
+          <w:sz w:val="20"/>
+          <w:szCs w:val="20"/>
+        </w:rPr>
+      </w:pPr>
+      <w:r>
+        <w:rPr>
+          <w:sz w:val="20"/>
+          <w:szCs w:val="20"/>
+        </w:rPr>
+        <w:t xml:space="preserve">The </w:t>
+      </w:r>
+      <w:r>
+        <w:rPr>
+          <w:b/>
+          <w:bCs/>
+          <w:sz w:val="20"/>
+          <w:szCs w:val="20"/>
+        </w:rPr>
+        <w:t>Direct On Line starter (DOL)</w:t>
+      </w:r>
+      <w:r>
+        <w:rPr>
+          <w:sz w:val="20"/>
+          <w:szCs w:val="20"/>
+        </w:rPr>
+        <w:t xml:space="preserve"> is a part of motor control center (MCC). The simplest form of motor starter for the induction motor is the </w:t>
+      </w:r>
+      <w:r>
+        <w:rPr>
+          <w:b/>
+          <w:bCs/>
+          <w:sz w:val="20"/>
+          <w:szCs w:val="20"/>
+        </w:rPr>
+        <w:t>Direct On Line starter (DOL)</w:t>
+      </w:r>
+      <w:r>
+        <w:rPr>
+          <w:sz w:val="20"/>
+          <w:szCs w:val="20"/>
+        </w:rPr>
+        <w:t>. The Direct On Line Motor Starter (DOL) consist a MCCB or Circuit Breaker, Contactor and an overload relay for protection. Electromagnetic contactor which can be opened by the thermal overload relay under fault conditions. Typically, the contactor will be controlled by separate start and stop buttons, and an auxiliary contact on the contactor is used, across the start button, as a hold in contact. The contactor is electrically latched closed while the motor is operating.</w:t>
+      </w:r>
+    </w:p>
+    <w:p>
+      <w:pPr>
+        <w:rPr>
+          <w:sz w:val="20"/>
+          <w:szCs w:val="20"/>
+        </w:rPr>
+      </w:pPr>
+    </w:p>
+    <w:p>
+      <w:pPr>
         <w:rPr>
           <w:b/>
           <w:sz w:val="20"/>
           <w:szCs w:val="20"/>
           <w:u w:val="single"/>
         </w:rPr>
-        <w:t xml:space="preserve"> on line (DOL)</w:t>
+      </w:pPr>
+      <w:r>
+        <w:rPr>
+          <w:b/>
+          <w:sz w:val="20"/>
+          <w:szCs w:val="20"/>
+        </w:rPr>
+        <w:t xml:space="preserve">6.0 </w:t>
+      </w:r>
+      <w:r>
+        <w:rPr>
+          <w:b/>
+          <w:sz w:val="20"/>
+          <w:szCs w:val="20"/>
+          <w:u w:val="single"/>
+        </w:rPr>
+        <w:t>Star-Delta Starter</w:t>
       </w:r>
     </w:p>
     <w:p>
@@ -5402,95 +5434,7 @@
           <w:sz w:val="20"/>
           <w:szCs w:val="20"/>
         </w:rPr>
-        <w:t xml:space="preserve">The </w:t>
-      </w:r>
-      <w:r>
-        <w:rPr>
-          <w:b/>
-          <w:bCs/>
-          <w:sz w:val="20"/>
-          <w:szCs w:val="20"/>
-        </w:rPr>
-        <w:t xml:space="preserve">Direct </w:t>
-      </w:r>
-      <w:proofErr w:type="gramStart"/>
-      <w:r>
-        <w:rPr>
-          <w:b/>
-          <w:bCs/>
-          <w:sz w:val="20"/>
-          <w:szCs w:val="20"/>
-        </w:rPr>
-        <w:t>On</w:t>
-      </w:r>
-      <w:proofErr w:type="gramEnd"/>
-      <w:r>
-        <w:rPr>
-          <w:b/>
-          <w:bCs/>
-          <w:sz w:val="20"/>
-          <w:szCs w:val="20"/>
-        </w:rPr>
-        <w:t xml:space="preserve"> Line starter (DOL)</w:t>
-      </w:r>
-      <w:r>
-        <w:rPr>
-          <w:sz w:val="20"/>
-          <w:szCs w:val="20"/>
-        </w:rPr>
-        <w:t xml:space="preserve"> is a part of motor control center (MCC). The simplest form of motor starter for the induction motor is the </w:t>
-      </w:r>
-      <w:r>
-        <w:rPr>
-          <w:b/>
-          <w:bCs/>
-          <w:sz w:val="20"/>
-          <w:szCs w:val="20"/>
-        </w:rPr>
-        <w:t xml:space="preserve">Direct </w:t>
-      </w:r>
-      <w:proofErr w:type="gramStart"/>
-      <w:r>
-        <w:rPr>
-          <w:b/>
-          <w:bCs/>
-          <w:sz w:val="20"/>
-          <w:szCs w:val="20"/>
-        </w:rPr>
-        <w:t>On</w:t>
-      </w:r>
-      <w:proofErr w:type="gramEnd"/>
-      <w:r>
-        <w:rPr>
-          <w:b/>
-          <w:bCs/>
-          <w:sz w:val="20"/>
-          <w:szCs w:val="20"/>
-        </w:rPr>
-        <w:t xml:space="preserve"> Line starter (DOL)</w:t>
-      </w:r>
-      <w:r>
-        <w:rPr>
-          <w:sz w:val="20"/>
-          <w:szCs w:val="20"/>
-        </w:rPr>
-        <w:t xml:space="preserve">. The Direct </w:t>
-      </w:r>
-      <w:proofErr w:type="gramStart"/>
-      <w:r>
-        <w:rPr>
-          <w:sz w:val="20"/>
-          <w:szCs w:val="20"/>
-        </w:rPr>
-        <w:t>On</w:t>
-      </w:r>
-      <w:proofErr w:type="gramEnd"/>
-      <w:r>
-        <w:rPr>
-          <w:sz w:val="20"/>
-          <w:szCs w:val="20"/>
-        </w:rPr>
-        <w:t xml:space="preserve"> Line Motor Starter (DOL) consist a MCCB or Circuit Breaker, Contactor and an overload relay for protection. Electromagnetic contactor which can be opened by the thermal overload relay under fault conditions. Typically, the contactor will be controlled by separate start and stop buttons, and an auxiliary contact on the contactor is used, across the start button, as a hold in contact. The contactor is electrically latched closed while the motor is operating.</w:t>
+        <w:t>Most induction motors are started directly on line, but when very large motors are started that way, they cause a disturbance of voltage on the supply lines due to large starting current surges. To limit the starting current surge, large induction motors are started at reduced voltage and then have full supply voltage reconnected when they run up to near rotated speed. Two methods are used for reduction of starting voltage are star delta starting and auto transformer stating.  Working principal is the reduced voltage starting method. During starting the motor windings are connected in star configuration and this reduces the voltage across each winding 3. This also reduces the torque by a factor of three. After a period of time the winding are reconfigured as delta and the motor runs normally.</w:t>
       </w:r>
     </w:p>
     <w:p>
@@ -5516,7 +5460,7 @@
           <w:sz w:val="20"/>
           <w:szCs w:val="20"/>
         </w:rPr>
-        <w:t xml:space="preserve">6.0 </w:t>
+        <w:t xml:space="preserve">7.0 </w:t>
       </w:r>
       <w:r>
         <w:rPr>
@@ -5525,15 +5469,16 @@
           <w:szCs w:val="20"/>
           <w:u w:val="single"/>
         </w:rPr>
-        <w:t>Star-Delta Starter</w:t>
-      </w:r>
-    </w:p>
-    <w:p>
-      <w:pPr>
-        <w:rPr>
-          <w:b/>
-          <w:sz w:val="20"/>
-          <w:szCs w:val="20"/>
+        <w:t>Variable Frequency Driver (VFD)</w:t>
+      </w:r>
+    </w:p>
+    <w:p>
+      <w:pPr>
+        <w:rPr>
+          <w:b/>
+          <w:sz w:val="20"/>
+          <w:szCs w:val="20"/>
+          <w:u w:val="single"/>
         </w:rPr>
       </w:pPr>
     </w:p>
@@ -5550,70 +5495,9 @@
           <w:sz w:val="20"/>
           <w:szCs w:val="20"/>
         </w:rPr>
-        <w:t>Most induction motors are started directly on line, but when very large motors are started that way, they cause a disturbance of voltage on the supply lines due to large starting current surges. To limit the starting current surge, large induction motors are started at reduced voltage and then have full supply voltage reconnected when they run up to near rotated speed. Two methods are used for reduction of starting voltage are star delta starting and auto transformer stating.  Working principal is the reduced voltage starting method. During starting the motor windings are connected in star configuration and this reduces the voltage across each winding 3. This also reduces the torque by a factor of three. After a period of time the winding are reconfigured as delta and the motor runs normally.</w:t>
-      </w:r>
-    </w:p>
-    <w:p>
-      <w:pPr>
-        <w:rPr>
-          <w:sz w:val="20"/>
-          <w:szCs w:val="20"/>
-        </w:rPr>
-      </w:pPr>
-    </w:p>
-    <w:p>
-      <w:pPr>
-        <w:rPr>
-          <w:b/>
-          <w:sz w:val="20"/>
-          <w:szCs w:val="20"/>
-          <w:u w:val="single"/>
-        </w:rPr>
-      </w:pPr>
-      <w:r>
-        <w:rPr>
-          <w:b/>
-          <w:sz w:val="20"/>
-          <w:szCs w:val="20"/>
-        </w:rPr>
-        <w:t xml:space="preserve">7.0 </w:t>
-      </w:r>
-      <w:r>
-        <w:rPr>
-          <w:b/>
-          <w:sz w:val="20"/>
-          <w:szCs w:val="20"/>
-          <w:u w:val="single"/>
-        </w:rPr>
-        <w:t>Variable Frequency Driver (VFD)</w:t>
-      </w:r>
-    </w:p>
-    <w:p>
-      <w:pPr>
-        <w:rPr>
-          <w:b/>
-          <w:sz w:val="20"/>
-          <w:szCs w:val="20"/>
-          <w:u w:val="single"/>
-        </w:rPr>
-      </w:pPr>
-    </w:p>
-    <w:p>
-      <w:pPr>
-        <w:jc w:val="both"/>
-        <w:rPr>
-          <w:sz w:val="20"/>
-          <w:szCs w:val="20"/>
-        </w:rPr>
-      </w:pPr>
-      <w:r>
-        <w:rPr>
-          <w:sz w:val="20"/>
-          <w:szCs w:val="20"/>
-        </w:rPr>
         <w:t xml:space="preserve">A </w:t>
       </w:r>
-      <w:hyperlink r:id="rId19" w:history="1">
+      <w:hyperlink r:id="rId23" w:history="1">
         <w:r>
           <w:rPr>
             <w:sz w:val="20"/>
@@ -5641,23 +5525,7 @@
           <w:sz w:val="20"/>
           <w:szCs w:val="20"/>
         </w:rPr>
-        <w:t xml:space="preserve">, adjustable speed drive, adjustable frequency drive, AC drive, </w:t>
-      </w:r>
-      <w:proofErr w:type="spellStart"/>
-      <w:r>
-        <w:rPr>
-          <w:sz w:val="20"/>
-          <w:szCs w:val="20"/>
-        </w:rPr>
-        <w:t>microdrive</w:t>
-      </w:r>
-      <w:proofErr w:type="spellEnd"/>
-      <w:r>
-        <w:rPr>
-          <w:sz w:val="20"/>
-          <w:szCs w:val="20"/>
-        </w:rPr>
-        <w:t>, and inverter.</w:t>
+        <w:t>, adjustable speed drive, adjustable frequency drive, AC drive, microdrive, and inverter.</w:t>
       </w:r>
     </w:p>
     <w:p>
@@ -5675,7 +5543,7 @@
         </w:rPr>
         <w:t xml:space="preserve">Frequency (or hertz) is directly related to the motor’s speed (RPMs). In other words, the faster the frequency, the faster the RPMs go. If an application does not require an electric motor to run at full speed, the VFD can be used to ramp down the frequency and voltage to meet the requirements of the electric motor’s load. As the application’s motor speed requirements change, the </w:t>
       </w:r>
-      <w:hyperlink r:id="rId20" w:history="1">
+      <w:hyperlink r:id="rId24" w:history="1">
         <w:r>
           <w:rPr>
             <w:sz w:val="20"/>
@@ -5766,7 +5634,7 @@
         </w:rPr>
         <w:t xml:space="preserve">A motor soft starter is a device used with </w:t>
       </w:r>
-      <w:hyperlink r:id="rId21" w:tooltip="AC motor" w:history="1">
+      <w:hyperlink r:id="rId25" w:tooltip="AC motor" w:history="1">
         <w:r>
           <w:rPr>
             <w:sz w:val="20"/>
@@ -5782,7 +5650,7 @@
         </w:rPr>
         <w:t xml:space="preserve"> to temporarily reduce the load and </w:t>
       </w:r>
-      <w:hyperlink r:id="rId22" w:tooltip="Torque" w:history="1">
+      <w:hyperlink r:id="rId26" w:tooltip="Torque" w:history="1">
         <w:r>
           <w:rPr>
             <w:sz w:val="20"/>
@@ -5798,7 +5666,7 @@
         </w:rPr>
         <w:t xml:space="preserve"> in the </w:t>
       </w:r>
-      <w:hyperlink r:id="rId23" w:tooltip="Power train" w:history="1">
+      <w:hyperlink r:id="rId27" w:tooltip="Power train" w:history="1">
         <w:r>
           <w:rPr>
             <w:sz w:val="20"/>
@@ -5814,7 +5682,7 @@
         </w:rPr>
         <w:t xml:space="preserve"> and electric current surge of the motor during start-up. This reduces the </w:t>
       </w:r>
-      <w:hyperlink r:id="rId24" w:tooltip="Mechanical stress" w:history="1">
+      <w:hyperlink r:id="rId28" w:tooltip="Mechanical stress" w:history="1">
         <w:r>
           <w:rPr>
             <w:sz w:val="20"/>
@@ -5830,7 +5698,7 @@
         </w:rPr>
         <w:t xml:space="preserve"> on the motor and shaft, as well as the </w:t>
       </w:r>
-      <w:hyperlink r:id="rId25" w:tooltip="Electrodynamics" w:history="1">
+      <w:hyperlink r:id="rId29" w:tooltip="Electrodynamics" w:history="1">
         <w:r>
           <w:rPr>
             <w:sz w:val="20"/>
@@ -5846,7 +5714,7 @@
         </w:rPr>
         <w:t xml:space="preserve"> stresses on the attached power cables and </w:t>
       </w:r>
-      <w:hyperlink r:id="rId26" w:tooltip="Electricity distribution" w:history="1">
+      <w:hyperlink r:id="rId30" w:tooltip="Electricity distribution" w:history="1">
         <w:r>
           <w:rPr>
             <w:sz w:val="20"/>
@@ -5878,7 +5746,7 @@
         </w:rPr>
         <w:t xml:space="preserve">It can consist of mechanical or electrical devices, or a combination of both. Mechanical soft starters include </w:t>
       </w:r>
-      <w:hyperlink r:id="rId27" w:tooltip="Clutch" w:history="1">
+      <w:hyperlink r:id="rId31" w:tooltip="Clutch" w:history="1">
         <w:r>
           <w:rPr>
             <w:sz w:val="20"/>
@@ -5894,7 +5762,7 @@
         </w:rPr>
         <w:t xml:space="preserve"> and several types of </w:t>
       </w:r>
-      <w:hyperlink r:id="rId28" w:tooltip="Coupling" w:history="1">
+      <w:hyperlink r:id="rId32" w:tooltip="Coupling" w:history="1">
         <w:r>
           <w:rPr>
             <w:sz w:val="20"/>
@@ -5910,7 +5778,7 @@
         </w:rPr>
         <w:t xml:space="preserve"> using a </w:t>
       </w:r>
-      <w:hyperlink r:id="rId29" w:tooltip="Fluid coupling" w:history="1">
+      <w:hyperlink r:id="rId33" w:tooltip="Fluid coupling" w:history="1">
         <w:r>
           <w:rPr>
             <w:sz w:val="20"/>
@@ -5926,7 +5794,7 @@
         </w:rPr>
         <w:t xml:space="preserve">, magnetic forces, or steel </w:t>
       </w:r>
-      <w:hyperlink r:id="rId30" w:tooltip="Lead shot" w:history="1">
+      <w:hyperlink r:id="rId34" w:tooltip="Lead shot" w:history="1">
         <w:r>
           <w:rPr>
             <w:sz w:val="20"/>
@@ -5942,7 +5810,7 @@
         </w:rPr>
         <w:t xml:space="preserve"> to transmit torque, similar to other forms of </w:t>
       </w:r>
-      <w:hyperlink r:id="rId31" w:tooltip="Torque limiter" w:history="1">
+      <w:hyperlink r:id="rId35" w:tooltip="Torque limiter" w:history="1">
         <w:r>
           <w:rPr>
             <w:sz w:val="20"/>
@@ -5958,7 +5826,7 @@
         </w:rPr>
         <w:t xml:space="preserve">. Electrical soft starters can be any control system that reduces the torque by temporarily reducing the </w:t>
       </w:r>
-      <w:hyperlink r:id="rId32" w:tooltip="Voltage" w:history="1">
+      <w:hyperlink r:id="rId36" w:tooltip="Voltage" w:history="1">
         <w:r>
           <w:rPr>
             <w:sz w:val="20"/>
@@ -5974,7 +5842,7 @@
         </w:rPr>
         <w:t xml:space="preserve"> or </w:t>
       </w:r>
-      <w:hyperlink r:id="rId33" w:tooltip="Electric current" w:history="1">
+      <w:hyperlink r:id="rId37" w:tooltip="Electric current" w:history="1">
         <w:r>
           <w:rPr>
             <w:sz w:val="20"/>
@@ -5990,7 +5858,7 @@
         </w:rPr>
         <w:t xml:space="preserve"> input, or a device that temporarily alters how the motor is connected in the </w:t>
       </w:r>
-      <w:hyperlink r:id="rId34" w:tooltip="Electric circuit" w:history="1">
+      <w:hyperlink r:id="rId38" w:tooltip="Electric circuit" w:history="1">
         <w:r>
           <w:rPr>
             <w:sz w:val="20"/>
@@ -6158,21 +6026,12 @@
           <w:szCs w:val="20"/>
         </w:rPr>
       </w:pPr>
-      <w:proofErr w:type="gramStart"/>
-      <w:r>
-        <w:rPr>
-          <w:sz w:val="20"/>
-          <w:szCs w:val="20"/>
-        </w:rPr>
-        <w:t>motors</w:t>
-      </w:r>
-      <w:proofErr w:type="gramEnd"/>
-      <w:r>
-        <w:rPr>
-          <w:sz w:val="20"/>
-          <w:szCs w:val="20"/>
-        </w:rPr>
-        <w:t xml:space="preserve"> in hazardous locations. They provide circuit control</w:t>
+      <w:r>
+        <w:rPr>
+          <w:sz w:val="20"/>
+          <w:szCs w:val="20"/>
+        </w:rPr>
+        <w:t>motors in hazardous locations. They provide circuit control</w:t>
       </w:r>
       <w:r>
         <w:rPr>
@@ -6262,7 +6121,7 @@
         </w:rPr>
         <w:t xml:space="preserve">A distributed control system (DCS) is a </w:t>
       </w:r>
-      <w:hyperlink r:id="rId35" w:tooltip="Control system" w:history="1">
+      <w:hyperlink r:id="rId39" w:tooltip="Control system" w:history="1">
         <w:r>
           <w:rPr>
             <w:sz w:val="20"/>
@@ -6352,7 +6211,7 @@
         </w:rPr>
         <w:t xml:space="preserve">A vibration switch is type of </w:t>
       </w:r>
-      <w:hyperlink r:id="rId36" w:tooltip="Fail-safe" w:history="1">
+      <w:hyperlink r:id="rId40" w:tooltip="Fail-safe" w:history="1">
         <w:r>
           <w:rPr>
             <w:sz w:val="20"/>
@@ -6368,7 +6227,7 @@
         </w:rPr>
         <w:t xml:space="preserve"> device used to monitor industrial </w:t>
       </w:r>
-      <w:hyperlink r:id="rId37" w:tooltip="Rotor" w:history="1">
+      <w:hyperlink r:id="rId41" w:tooltip="Rotor" w:history="1">
         <w:r>
           <w:rPr>
             <w:sz w:val="20"/>
@@ -6384,7 +6243,7 @@
         </w:rPr>
         <w:t xml:space="preserve"> applications, such as </w:t>
       </w:r>
-      <w:hyperlink r:id="rId38" w:tooltip="Heat-exchange" w:history="1">
+      <w:hyperlink r:id="rId42" w:tooltip="Heat-exchange" w:history="1">
         <w:r>
           <w:rPr>
             <w:sz w:val="20"/>
@@ -6400,7 +6259,7 @@
         </w:rPr>
         <w:t xml:space="preserve">, industrial </w:t>
       </w:r>
-      <w:hyperlink r:id="rId39" w:tooltip="Ventilation" w:history="1">
+      <w:hyperlink r:id="rId43" w:tooltip="Ventilation" w:history="1">
         <w:r>
           <w:rPr>
             <w:sz w:val="20"/>
@@ -6416,7 +6275,7 @@
         </w:rPr>
         <w:t xml:space="preserve"> and </w:t>
       </w:r>
-      <w:hyperlink r:id="rId40" w:tooltip="Pumping" w:history="1">
+      <w:hyperlink r:id="rId44" w:tooltip="Pumping" w:history="1">
         <w:r>
           <w:rPr>
             <w:sz w:val="20"/>
@@ -6531,23 +6390,7 @@
           <w:sz w:val="20"/>
           <w:szCs w:val="20"/>
         </w:rPr>
-        <w:t>For safety of the plant some electrical items has to shutdown followed by safety matrix which will be controlled by safety I/</w:t>
-      </w:r>
-      <w:proofErr w:type="spellStart"/>
-      <w:r>
-        <w:rPr>
-          <w:sz w:val="20"/>
-          <w:szCs w:val="20"/>
-        </w:rPr>
-        <w:t>Os</w:t>
-      </w:r>
-      <w:proofErr w:type="spellEnd"/>
-      <w:r>
-        <w:rPr>
-          <w:sz w:val="20"/>
-          <w:szCs w:val="20"/>
-        </w:rPr>
-        <w:t xml:space="preserve"> integrated with main control system. </w:t>
+        <w:t xml:space="preserve">For safety of the plant some electrical items has to shutdown followed by safety matrix which will be controlled by safety I/Os integrated with main control system. </w:t>
       </w:r>
     </w:p>
     <w:p>
@@ -6624,8 +6467,8 @@
     </w:p>
     <w:p/>
     <w:sectPr>
-      <w:headerReference w:type="default" r:id="rId41"/>
-      <w:footerReference w:type="default" r:id="rId42"/>
+      <w:headerReference w:type="default" r:id="rId45"/>
+      <w:footerReference w:type="default" r:id="rId46"/>
       <w:pgSz w:w="11907" w:h="16839" w:code="9"/>
       <w:pgMar w:top="1440" w:right="1440" w:bottom="1440" w:left="1440" w:header="720" w:footer="720" w:gutter="0"/>
       <w:cols w:space="720"/>
@@ -6636,7 +6479,7 @@
 </file>
 
 <file path=word/endnotes.xml><?xml version="1.0" encoding="utf-8"?>
-<w:endnotes xmlns:wpc="http://schemas.microsoft.com/office/word/2010/wordprocessingCanvas" xmlns:mc="http://schemas.openxmlformats.org/markup-compatibility/2006" xmlns:o="urn:schemas-microsoft-com:office:office" xmlns:r="http://schemas.openxmlformats.org/officeDocument/2006/relationships" xmlns:m="http://schemas.openxmlformats.org/officeDocument/2006/math" xmlns:v="urn:schemas-microsoft-com:vml" xmlns:wp14="http://schemas.microsoft.com/office/word/2010/wordprocessingDrawing" xmlns:wp="http://schemas.openxmlformats.org/drawingml/2006/wordprocessingDrawing" xmlns:w10="urn:schemas-microsoft-com:office:word" xmlns:w="http://schemas.openxmlformats.org/wordprocessingml/2006/main" xmlns:w14="http://schemas.microsoft.com/office/word/2010/wordml" xmlns:wpg="http://schemas.microsoft.com/office/word/2010/wordprocessingGroup" xmlns:wpi="http://schemas.microsoft.com/office/word/2010/wordprocessingInk" xmlns:wne="http://schemas.microsoft.com/office/word/2006/wordml" xmlns:wps="http://schemas.microsoft.com/office/word/2010/wordprocessingShape" mc:Ignorable="w14 wp14">
+<w:endnotes xmlns:wpc="http://schemas.microsoft.com/office/word/2010/wordprocessingCanvas" xmlns:mc="http://schemas.openxmlformats.org/markup-compatibility/2006" xmlns:o="urn:schemas-microsoft-com:office:office" xmlns:r="http://schemas.openxmlformats.org/officeDocument/2006/relationships" xmlns:m="http://schemas.openxmlformats.org/officeDocument/2006/math" xmlns:v="urn:schemas-microsoft-com:vml" xmlns:wp14="http://schemas.microsoft.com/office/word/2010/wordprocessingDrawing" xmlns:wp="http://schemas.openxmlformats.org/drawingml/2006/wordprocessingDrawing" xmlns:w10="urn:schemas-microsoft-com:office:word" xmlns:w="http://schemas.openxmlformats.org/wordprocessingml/2006/main" xmlns:w14="http://schemas.microsoft.com/office/word/2010/wordml" xmlns:w15="http://schemas.microsoft.com/office/word/2012/wordml" xmlns:wpg="http://schemas.microsoft.com/office/word/2010/wordprocessingGroup" xmlns:wpi="http://schemas.microsoft.com/office/word/2010/wordprocessingInk" xmlns:wne="http://schemas.microsoft.com/office/word/2006/wordml" xmlns:wps="http://schemas.microsoft.com/office/word/2010/wordprocessingShape" mc:Ignorable="w14 w15 wp14">
   <w:endnote w:type="separator" w:id="-1">
     <w:p>
       <w:r>
@@ -6655,7 +6498,37 @@
 </file>
 
 <file path=word/footer1.xml><?xml version="1.0" encoding="utf-8"?>
-<w:ftr xmlns:wpc="http://schemas.microsoft.com/office/word/2010/wordprocessingCanvas" xmlns:mc="http://schemas.openxmlformats.org/markup-compatibility/2006" xmlns:o="urn:schemas-microsoft-com:office:office" xmlns:r="http://schemas.openxmlformats.org/officeDocument/2006/relationships" xmlns:m="http://schemas.openxmlformats.org/officeDocument/2006/math" xmlns:v="urn:schemas-microsoft-com:vml" xmlns:wp14="http://schemas.microsoft.com/office/word/2010/wordprocessingDrawing" xmlns:wp="http://schemas.openxmlformats.org/drawingml/2006/wordprocessingDrawing" xmlns:w10="urn:schemas-microsoft-com:office:word" xmlns:w="http://schemas.openxmlformats.org/wordprocessingml/2006/main" xmlns:w14="http://schemas.microsoft.com/office/word/2010/wordml" xmlns:wpg="http://schemas.microsoft.com/office/word/2010/wordprocessingGroup" xmlns:wpi="http://schemas.microsoft.com/office/word/2010/wordprocessingInk" xmlns:wne="http://schemas.microsoft.com/office/word/2006/wordml" xmlns:wps="http://schemas.microsoft.com/office/word/2010/wordprocessingShape" mc:Ignorable="w14 wp14">
+<w:ftr xmlns:wpc="http://schemas.microsoft.com/office/word/2010/wordprocessingCanvas" xmlns:mc="http://schemas.openxmlformats.org/markup-compatibility/2006" xmlns:o="urn:schemas-microsoft-com:office:office" xmlns:r="http://schemas.openxmlformats.org/officeDocument/2006/relationships" xmlns:m="http://schemas.openxmlformats.org/officeDocument/2006/math" xmlns:v="urn:schemas-microsoft-com:vml" xmlns:wp14="http://schemas.microsoft.com/office/word/2010/wordprocessingDrawing" xmlns:wp="http://schemas.openxmlformats.org/drawingml/2006/wordprocessingDrawing" xmlns:w10="urn:schemas-microsoft-com:office:word" xmlns:w="http://schemas.openxmlformats.org/wordprocessingml/2006/main" xmlns:w14="http://schemas.microsoft.com/office/word/2010/wordml" xmlns:w15="http://schemas.microsoft.com/office/word/2012/wordml" xmlns:wpg="http://schemas.microsoft.com/office/word/2010/wordprocessingGroup" xmlns:wpi="http://schemas.microsoft.com/office/word/2010/wordprocessingInk" xmlns:wne="http://schemas.microsoft.com/office/word/2006/wordml" xmlns:wps="http://schemas.microsoft.com/office/word/2010/wordprocessingShape" mc:Ignorable="w14 w15 wp14">
+  <w:p>
+    <w:pPr>
+      <w:pStyle w:val="Footer"/>
+    </w:pPr>
+  </w:p>
+</w:ftr>
+</file>
+
+<file path=word/footer2.xml><?xml version="1.0" encoding="utf-8"?>
+<w:ftr xmlns:wpc="http://schemas.microsoft.com/office/word/2010/wordprocessingCanvas" xmlns:mc="http://schemas.openxmlformats.org/markup-compatibility/2006" xmlns:o="urn:schemas-microsoft-com:office:office" xmlns:r="http://schemas.openxmlformats.org/officeDocument/2006/relationships" xmlns:m="http://schemas.openxmlformats.org/officeDocument/2006/math" xmlns:v="urn:schemas-microsoft-com:vml" xmlns:wp14="http://schemas.microsoft.com/office/word/2010/wordprocessingDrawing" xmlns:wp="http://schemas.openxmlformats.org/drawingml/2006/wordprocessingDrawing" xmlns:w10="urn:schemas-microsoft-com:office:word" xmlns:w="http://schemas.openxmlformats.org/wordprocessingml/2006/main" xmlns:w14="http://schemas.microsoft.com/office/word/2010/wordml" xmlns:w15="http://schemas.microsoft.com/office/word/2012/wordml" xmlns:wpg="http://schemas.microsoft.com/office/word/2010/wordprocessingGroup" xmlns:wpi="http://schemas.microsoft.com/office/word/2010/wordprocessingInk" xmlns:wne="http://schemas.microsoft.com/office/word/2006/wordml" xmlns:wps="http://schemas.microsoft.com/office/word/2010/wordprocessingShape" mc:Ignorable="w14 w15 wp14">
+  <w:p>
+    <w:pPr>
+      <w:pStyle w:val="Footer"/>
+    </w:pPr>
+  </w:p>
+</w:ftr>
+</file>
+
+<file path=word/footer3.xml><?xml version="1.0" encoding="utf-8"?>
+<w:ftr xmlns:wpc="http://schemas.microsoft.com/office/word/2010/wordprocessingCanvas" xmlns:mc="http://schemas.openxmlformats.org/markup-compatibility/2006" xmlns:o="urn:schemas-microsoft-com:office:office" xmlns:r="http://schemas.openxmlformats.org/officeDocument/2006/relationships" xmlns:m="http://schemas.openxmlformats.org/officeDocument/2006/math" xmlns:v="urn:schemas-microsoft-com:vml" xmlns:wp14="http://schemas.microsoft.com/office/word/2010/wordprocessingDrawing" xmlns:wp="http://schemas.openxmlformats.org/drawingml/2006/wordprocessingDrawing" xmlns:w10="urn:schemas-microsoft-com:office:word" xmlns:w="http://schemas.openxmlformats.org/wordprocessingml/2006/main" xmlns:w14="http://schemas.microsoft.com/office/word/2010/wordml" xmlns:w15="http://schemas.microsoft.com/office/word/2012/wordml" xmlns:wpg="http://schemas.microsoft.com/office/word/2010/wordprocessingGroup" xmlns:wpi="http://schemas.microsoft.com/office/word/2010/wordprocessingInk" xmlns:wne="http://schemas.microsoft.com/office/word/2006/wordml" xmlns:wps="http://schemas.microsoft.com/office/word/2010/wordprocessingShape" mc:Ignorable="w14 w15 wp14">
+  <w:p>
+    <w:pPr>
+      <w:pStyle w:val="Footer"/>
+    </w:pPr>
+  </w:p>
+</w:ftr>
+</file>
+
+<file path=word/footer4.xml><?xml version="1.0" encoding="utf-8"?>
+<w:ftr xmlns:wpc="http://schemas.microsoft.com/office/word/2010/wordprocessingCanvas" xmlns:mc="http://schemas.openxmlformats.org/markup-compatibility/2006" xmlns:o="urn:schemas-microsoft-com:office:office" xmlns:r="http://schemas.openxmlformats.org/officeDocument/2006/relationships" xmlns:m="http://schemas.openxmlformats.org/officeDocument/2006/math" xmlns:v="urn:schemas-microsoft-com:vml" xmlns:wp14="http://schemas.microsoft.com/office/word/2010/wordprocessingDrawing" xmlns:wp="http://schemas.openxmlformats.org/drawingml/2006/wordprocessingDrawing" xmlns:w10="urn:schemas-microsoft-com:office:word" xmlns:w="http://schemas.openxmlformats.org/wordprocessingml/2006/main" xmlns:w14="http://schemas.microsoft.com/office/word/2010/wordml" xmlns:w15="http://schemas.microsoft.com/office/word/2012/wordml" xmlns:wpg="http://schemas.microsoft.com/office/word/2010/wordprocessingGroup" xmlns:wpi="http://schemas.microsoft.com/office/word/2010/wordprocessingInk" xmlns:wne="http://schemas.microsoft.com/office/word/2006/wordml" xmlns:wps="http://schemas.microsoft.com/office/word/2010/wordprocessingShape" mc:Ignorable="w14 w15 wp14">
   <w:p>
     <w:pPr>
       <w:ind w:right="260"/>
@@ -6815,7 +6688,7 @@
         </mc:Choice>
         <mc:Fallback>
           <w:pict>
-            <v:shapetype id="_x0000_t202" coordsize="21600,21600" o:spt="202" path="m,l,21600r21600,l21600,xe">
+            <v:shapetype w14:anchorId="39590C78" id="_x0000_t202" coordsize="21600,21600" o:spt="202" path="m,l,21600r21600,l21600,xe">
               <v:stroke joinstyle="miter"/>
               <v:path gradientshapeok="t" o:connecttype="rect"/>
             </v:shapetype>
@@ -6891,7 +6764,7 @@
 </file>
 
 <file path=word/footnotes.xml><?xml version="1.0" encoding="utf-8"?>
-<w:footnotes xmlns:wpc="http://schemas.microsoft.com/office/word/2010/wordprocessingCanvas" xmlns:mc="http://schemas.openxmlformats.org/markup-compatibility/2006" xmlns:o="urn:schemas-microsoft-com:office:office" xmlns:r="http://schemas.openxmlformats.org/officeDocument/2006/relationships" xmlns:m="http://schemas.openxmlformats.org/officeDocument/2006/math" xmlns:v="urn:schemas-microsoft-com:vml" xmlns:wp14="http://schemas.microsoft.com/office/word/2010/wordprocessingDrawing" xmlns:wp="http://schemas.openxmlformats.org/drawingml/2006/wordprocessingDrawing" xmlns:w10="urn:schemas-microsoft-com:office:word" xmlns:w="http://schemas.openxmlformats.org/wordprocessingml/2006/main" xmlns:w14="http://schemas.microsoft.com/office/word/2010/wordml" xmlns:wpg="http://schemas.microsoft.com/office/word/2010/wordprocessingGroup" xmlns:wpi="http://schemas.microsoft.com/office/word/2010/wordprocessingInk" xmlns:wne="http://schemas.microsoft.com/office/word/2006/wordml" xmlns:wps="http://schemas.microsoft.com/office/word/2010/wordprocessingShape" mc:Ignorable="w14 wp14">
+<w:footnotes xmlns:wpc="http://schemas.microsoft.com/office/word/2010/wordprocessingCanvas" xmlns:mc="http://schemas.openxmlformats.org/markup-compatibility/2006" xmlns:o="urn:schemas-microsoft-com:office:office" xmlns:r="http://schemas.openxmlformats.org/officeDocument/2006/relationships" xmlns:m="http://schemas.openxmlformats.org/officeDocument/2006/math" xmlns:v="urn:schemas-microsoft-com:vml" xmlns:wp14="http://schemas.microsoft.com/office/word/2010/wordprocessingDrawing" xmlns:wp="http://schemas.openxmlformats.org/drawingml/2006/wordprocessingDrawing" xmlns:w10="urn:schemas-microsoft-com:office:word" xmlns:w="http://schemas.openxmlformats.org/wordprocessingml/2006/main" xmlns:w14="http://schemas.microsoft.com/office/word/2010/wordml" xmlns:w15="http://schemas.microsoft.com/office/word/2012/wordml" xmlns:wpg="http://schemas.microsoft.com/office/word/2010/wordprocessingGroup" xmlns:wpi="http://schemas.microsoft.com/office/word/2010/wordprocessingInk" xmlns:wne="http://schemas.microsoft.com/office/word/2006/wordml" xmlns:wps="http://schemas.microsoft.com/office/word/2010/wordprocessingShape" mc:Ignorable="w14 w15 wp14">
   <w:footnote w:type="separator" w:id="-1">
     <w:p>
       <w:r>
@@ -6910,7 +6783,17 @@
 </file>
 
 <file path=word/header1.xml><?xml version="1.0" encoding="utf-8"?>
-<w:hdr xmlns:wpc="http://schemas.microsoft.com/office/word/2010/wordprocessingCanvas" xmlns:mc="http://schemas.openxmlformats.org/markup-compatibility/2006" xmlns:o="urn:schemas-microsoft-com:office:office" xmlns:r="http://schemas.openxmlformats.org/officeDocument/2006/relationships" xmlns:m="http://schemas.openxmlformats.org/officeDocument/2006/math" xmlns:v="urn:schemas-microsoft-com:vml" xmlns:wp14="http://schemas.microsoft.com/office/word/2010/wordprocessingDrawing" xmlns:wp="http://schemas.openxmlformats.org/drawingml/2006/wordprocessingDrawing" xmlns:w10="urn:schemas-microsoft-com:office:word" xmlns:w="http://schemas.openxmlformats.org/wordprocessingml/2006/main" xmlns:w14="http://schemas.microsoft.com/office/word/2010/wordml" xmlns:wpg="http://schemas.microsoft.com/office/word/2010/wordprocessingGroup" xmlns:wpi="http://schemas.microsoft.com/office/word/2010/wordprocessingInk" xmlns:wne="http://schemas.microsoft.com/office/word/2006/wordml" xmlns:wps="http://schemas.microsoft.com/office/word/2010/wordprocessingShape" mc:Ignorable="w14 wp14">
+<w:hdr xmlns:wpc="http://schemas.microsoft.com/office/word/2010/wordprocessingCanvas" xmlns:mc="http://schemas.openxmlformats.org/markup-compatibility/2006" xmlns:o="urn:schemas-microsoft-com:office:office" xmlns:r="http://schemas.openxmlformats.org/officeDocument/2006/relationships" xmlns:m="http://schemas.openxmlformats.org/officeDocument/2006/math" xmlns:v="urn:schemas-microsoft-com:vml" xmlns:wp14="http://schemas.microsoft.com/office/word/2010/wordprocessingDrawing" xmlns:wp="http://schemas.openxmlformats.org/drawingml/2006/wordprocessingDrawing" xmlns:w10="urn:schemas-microsoft-com:office:word" xmlns:w="http://schemas.openxmlformats.org/wordprocessingml/2006/main" xmlns:w14="http://schemas.microsoft.com/office/word/2010/wordml" xmlns:w15="http://schemas.microsoft.com/office/word/2012/wordml" xmlns:wpg="http://schemas.microsoft.com/office/word/2010/wordprocessingGroup" xmlns:wpi="http://schemas.microsoft.com/office/word/2010/wordprocessingInk" xmlns:wne="http://schemas.microsoft.com/office/word/2006/wordml" xmlns:wps="http://schemas.microsoft.com/office/word/2010/wordprocessingShape" mc:Ignorable="w14 w15 wp14">
+  <w:p>
+    <w:pPr>
+      <w:pStyle w:val="Header"/>
+    </w:pPr>
+  </w:p>
+</w:hdr>
+</file>
+
+<file path=word/header2.xml><?xml version="1.0" encoding="utf-8"?>
+<w:hdr xmlns:wpc="http://schemas.microsoft.com/office/word/2010/wordprocessingCanvas" xmlns:mc="http://schemas.openxmlformats.org/markup-compatibility/2006" xmlns:o="urn:schemas-microsoft-com:office:office" xmlns:r="http://schemas.openxmlformats.org/officeDocument/2006/relationships" xmlns:m="http://schemas.openxmlformats.org/officeDocument/2006/math" xmlns:v="urn:schemas-microsoft-com:vml" xmlns:wp14="http://schemas.microsoft.com/office/word/2010/wordprocessingDrawing" xmlns:wp="http://schemas.openxmlformats.org/drawingml/2006/wordprocessingDrawing" xmlns:w10="urn:schemas-microsoft-com:office:word" xmlns:w="http://schemas.openxmlformats.org/wordprocessingml/2006/main" xmlns:w14="http://schemas.microsoft.com/office/word/2010/wordml" xmlns:w15="http://schemas.microsoft.com/office/word/2012/wordml" xmlns:wpg="http://schemas.microsoft.com/office/word/2010/wordprocessingGroup" xmlns:wpi="http://schemas.microsoft.com/office/word/2010/wordprocessingInk" xmlns:wne="http://schemas.microsoft.com/office/word/2006/wordml" xmlns:wps="http://schemas.microsoft.com/office/word/2010/wordprocessingShape" mc:Ignorable="w14 w15 wp14">
   <w:tbl>
     <w:tblPr>
       <w:tblW w:w="0" w:type="auto"/>
@@ -7123,9 +7006,9 @@
                   </wp:anchor>
                 </w:drawing>
               </mc:Choice>
-              <mc:Fallback xmlns:w15="http://schemas.microsoft.com/office/word/2012/wordml">
+              <mc:Fallback>
                 <w:pict>
-                  <v:shapetype id="_x0000_t202" coordsize="21600,21600" o:spt="202" path="m,l,21600r21600,l21600,xe">
+                  <v:shapetype w14:anchorId="67D30D24" id="_x0000_t202" coordsize="21600,21600" o:spt="202" path="m,l,21600r21600,l21600,xe">
                     <v:stroke joinstyle="miter"/>
                     <v:path gradientshapeok="t" o:connecttype="rect"/>
                   </v:shapetype>
@@ -7518,27 +7401,7 @@
               <w:sz w:val="13"/>
               <w:szCs w:val="13"/>
             </w:rPr>
-            <w:t xml:space="preserve">29 </w:t>
-          </w:r>
-          <w:proofErr w:type="spellStart"/>
-          <w:r>
-            <w:rPr>
-              <w:rFonts w:ascii="Times New Roman" w:hAnsi="Times New Roman"/>
-              <w:i/>
-              <w:sz w:val="13"/>
-              <w:szCs w:val="13"/>
-            </w:rPr>
-            <w:t>Tuas</w:t>
-          </w:r>
-          <w:proofErr w:type="spellEnd"/>
-          <w:r>
-            <w:rPr>
-              <w:rFonts w:ascii="Times New Roman" w:hAnsi="Times New Roman"/>
-              <w:i/>
-              <w:sz w:val="13"/>
-              <w:szCs w:val="13"/>
-            </w:rPr>
-            <w:t xml:space="preserve"> Avenue 3 Singapore 639420                                                                 </w:t>
+            <w:t xml:space="preserve">29 Tuas Avenue 3 Singapore 639420                                                                 </w:t>
           </w:r>
           <w:r>
             <w:rPr>
@@ -7639,8 +7502,18 @@
 </w:hdr>
 </file>
 
-<file path=word/header2.xml><?xml version="1.0" encoding="utf-8"?>
-<w:hdr xmlns:wpc="http://schemas.microsoft.com/office/word/2010/wordprocessingCanvas" xmlns:mc="http://schemas.openxmlformats.org/markup-compatibility/2006" xmlns:o="urn:schemas-microsoft-com:office:office" xmlns:r="http://schemas.openxmlformats.org/officeDocument/2006/relationships" xmlns:m="http://schemas.openxmlformats.org/officeDocument/2006/math" xmlns:v="urn:schemas-microsoft-com:vml" xmlns:wp14="http://schemas.microsoft.com/office/word/2010/wordprocessingDrawing" xmlns:wp="http://schemas.openxmlformats.org/drawingml/2006/wordprocessingDrawing" xmlns:w10="urn:schemas-microsoft-com:office:word" xmlns:w="http://schemas.openxmlformats.org/wordprocessingml/2006/main" xmlns:w14="http://schemas.microsoft.com/office/word/2010/wordml" xmlns:wpg="http://schemas.microsoft.com/office/word/2010/wordprocessingGroup" xmlns:wpi="http://schemas.microsoft.com/office/word/2010/wordprocessingInk" xmlns:wne="http://schemas.microsoft.com/office/word/2006/wordml" xmlns:wps="http://schemas.microsoft.com/office/word/2010/wordprocessingShape" mc:Ignorable="w14 wp14">
+<file path=word/header3.xml><?xml version="1.0" encoding="utf-8"?>
+<w:hdr xmlns:wpc="http://schemas.microsoft.com/office/word/2010/wordprocessingCanvas" xmlns:mc="http://schemas.openxmlformats.org/markup-compatibility/2006" xmlns:o="urn:schemas-microsoft-com:office:office" xmlns:r="http://schemas.openxmlformats.org/officeDocument/2006/relationships" xmlns:m="http://schemas.openxmlformats.org/officeDocument/2006/math" xmlns:v="urn:schemas-microsoft-com:vml" xmlns:wp14="http://schemas.microsoft.com/office/word/2010/wordprocessingDrawing" xmlns:wp="http://schemas.openxmlformats.org/drawingml/2006/wordprocessingDrawing" xmlns:w10="urn:schemas-microsoft-com:office:word" xmlns:w="http://schemas.openxmlformats.org/wordprocessingml/2006/main" xmlns:w14="http://schemas.microsoft.com/office/word/2010/wordml" xmlns:w15="http://schemas.microsoft.com/office/word/2012/wordml" xmlns:wpg="http://schemas.microsoft.com/office/word/2010/wordprocessingGroup" xmlns:wpi="http://schemas.microsoft.com/office/word/2010/wordprocessingInk" xmlns:wne="http://schemas.microsoft.com/office/word/2006/wordml" xmlns:wps="http://schemas.microsoft.com/office/word/2010/wordprocessingShape" mc:Ignorable="w14 w15 wp14">
+  <w:p>
+    <w:pPr>
+      <w:pStyle w:val="Header"/>
+    </w:pPr>
+  </w:p>
+</w:hdr>
+</file>
+
+<file path=word/header4.xml><?xml version="1.0" encoding="utf-8"?>
+<w:hdr xmlns:wpc="http://schemas.microsoft.com/office/word/2010/wordprocessingCanvas" xmlns:mc="http://schemas.openxmlformats.org/markup-compatibility/2006" xmlns:o="urn:schemas-microsoft-com:office:office" xmlns:r="http://schemas.openxmlformats.org/officeDocument/2006/relationships" xmlns:m="http://schemas.openxmlformats.org/officeDocument/2006/math" xmlns:v="urn:schemas-microsoft-com:vml" xmlns:wp14="http://schemas.microsoft.com/office/word/2010/wordprocessingDrawing" xmlns:wp="http://schemas.openxmlformats.org/drawingml/2006/wordprocessingDrawing" xmlns:w10="urn:schemas-microsoft-com:office:word" xmlns:w="http://schemas.openxmlformats.org/wordprocessingml/2006/main" xmlns:w14="http://schemas.microsoft.com/office/word/2010/wordml" xmlns:w15="http://schemas.microsoft.com/office/word/2012/wordml" xmlns:wpg="http://schemas.microsoft.com/office/word/2010/wordprocessingGroup" xmlns:wpi="http://schemas.microsoft.com/office/word/2010/wordprocessingInk" xmlns:wne="http://schemas.microsoft.com/office/word/2006/wordml" xmlns:wps="http://schemas.microsoft.com/office/word/2010/wordprocessingShape" mc:Ignorable="w14 w15 wp14">
   <w:tbl>
     <w:tblPr>
       <w:tblW w:w="9639" w:type="dxa"/>
@@ -8001,14 +7874,23 @@
               <w:rFonts w:ascii="Trebuchet MS" w:hAnsi="Trebuchet MS"/>
               <w:sz w:val="18"/>
             </w:rPr>
-            <w:t>28</w:t>
+            <w:t>12</w:t>
+          </w:r>
+          <w:bookmarkStart w:id="14" w:name="_GoBack"/>
+          <w:bookmarkEnd w:id="14"/>
+          <w:r>
+            <w:rPr>
+              <w:rFonts w:ascii="Trebuchet MS" w:hAnsi="Trebuchet MS"/>
+              <w:sz w:val="18"/>
+            </w:rPr>
+            <w:t>-5</w:t>
           </w:r>
           <w:r>
             <w:rPr>
               <w:rFonts w:ascii="Trebuchet MS" w:hAnsi="Trebuchet MS"/>
               <w:sz w:val="18"/>
             </w:rPr>
-            <w:t>-10-2015</w:t>
+            <w:t>-2015</w:t>
           </w:r>
         </w:p>
       </w:tc>
@@ -8107,7 +7989,7 @@
 </file>
 
 <file path=word/numbering.xml><?xml version="1.0" encoding="utf-8"?>
-<w:numbering xmlns:wpc="http://schemas.microsoft.com/office/word/2010/wordprocessingCanvas" xmlns:mc="http://schemas.openxmlformats.org/markup-compatibility/2006" xmlns:o="urn:schemas-microsoft-com:office:office" xmlns:r="http://schemas.openxmlformats.org/officeDocument/2006/relationships" xmlns:m="http://schemas.openxmlformats.org/officeDocument/2006/math" xmlns:v="urn:schemas-microsoft-com:vml" xmlns:wp14="http://schemas.microsoft.com/office/word/2010/wordprocessingDrawing" xmlns:wp="http://schemas.openxmlformats.org/drawingml/2006/wordprocessingDrawing" xmlns:w10="urn:schemas-microsoft-com:office:word" xmlns:w="http://schemas.openxmlformats.org/wordprocessingml/2006/main" xmlns:w14="http://schemas.microsoft.com/office/word/2010/wordml" xmlns:wpg="http://schemas.microsoft.com/office/word/2010/wordprocessingGroup" xmlns:wpi="http://schemas.microsoft.com/office/word/2010/wordprocessingInk" xmlns:wne="http://schemas.microsoft.com/office/word/2006/wordml" xmlns:wps="http://schemas.microsoft.com/office/word/2010/wordprocessingShape" mc:Ignorable="w14 wp14">
+<w:numbering xmlns:wpc="http://schemas.microsoft.com/office/word/2010/wordprocessingCanvas" xmlns:mc="http://schemas.openxmlformats.org/markup-compatibility/2006" xmlns:o="urn:schemas-microsoft-com:office:office" xmlns:r="http://schemas.openxmlformats.org/officeDocument/2006/relationships" xmlns:m="http://schemas.openxmlformats.org/officeDocument/2006/math" xmlns:v="urn:schemas-microsoft-com:vml" xmlns:wp14="http://schemas.microsoft.com/office/word/2010/wordprocessingDrawing" xmlns:wp="http://schemas.openxmlformats.org/drawingml/2006/wordprocessingDrawing" xmlns:w10="urn:schemas-microsoft-com:office:word" xmlns:w="http://schemas.openxmlformats.org/wordprocessingml/2006/main" xmlns:w14="http://schemas.microsoft.com/office/word/2010/wordml" xmlns:w15="http://schemas.microsoft.com/office/word/2012/wordml" xmlns:wpg="http://schemas.microsoft.com/office/word/2010/wordprocessingGroup" xmlns:wpi="http://schemas.microsoft.com/office/word/2010/wordprocessingInk" xmlns:wne="http://schemas.microsoft.com/office/word/2006/wordml" xmlns:wps="http://schemas.microsoft.com/office/word/2010/wordprocessingShape" mc:Ignorable="w14 w15 wp14">
   <w:abstractNum w:abstractNumId="0">
     <w:nsid w:val="131D7541"/>
     <w:multiLevelType w:val="hybridMultilevel"/>
@@ -9334,7 +9216,7 @@
 </file>
 
 <file path=word/styles.xml><?xml version="1.0" encoding="utf-8"?>
-<w:styles xmlns:mc="http://schemas.openxmlformats.org/markup-compatibility/2006" xmlns:r="http://schemas.openxmlformats.org/officeDocument/2006/relationships" xmlns:w="http://schemas.openxmlformats.org/wordprocessingml/2006/main" xmlns:w14="http://schemas.microsoft.com/office/word/2010/wordml" mc:Ignorable="w14">
+<w:styles xmlns:mc="http://schemas.openxmlformats.org/markup-compatibility/2006" xmlns:r="http://schemas.openxmlformats.org/officeDocument/2006/relationships" xmlns:w="http://schemas.openxmlformats.org/wordprocessingml/2006/main" xmlns:w14="http://schemas.microsoft.com/office/word/2010/wordml" xmlns:w15="http://schemas.microsoft.com/office/word/2012/wordml" mc:Ignorable="w14 w15">
   <w:docDefaults>
     <w:rPrDefault>
       <w:rPr>
@@ -9350,615 +9232,378 @@
       </w:pPr>
     </w:pPrDefault>
   </w:docDefaults>
-  <w:latentStyles w:defLockedState="0" w:defUIPriority="99" w:defSemiHidden="1" w:defUnhideWhenUsed="1" w:defQFormat="0" w:count="267">
-    <w:lsdException w:name="Normal" w:semiHidden="0" w:uiPriority="0" w:unhideWhenUsed="0" w:qFormat="1"/>
-    <w:lsdException w:name="heading 1" w:semiHidden="0" w:uiPriority="9" w:unhideWhenUsed="0" w:qFormat="1"/>
-    <w:lsdException w:name="heading 2" w:uiPriority="9" w:qFormat="1"/>
-    <w:lsdException w:name="heading 3" w:uiPriority="9" w:qFormat="1"/>
-    <w:lsdException w:name="heading 4" w:uiPriority="9" w:qFormat="1"/>
-    <w:lsdException w:name="heading 5" w:uiPriority="9" w:qFormat="1"/>
-    <w:lsdException w:name="heading 6" w:uiPriority="9" w:qFormat="1"/>
-    <w:lsdException w:name="heading 7" w:uiPriority="9" w:qFormat="1"/>
-    <w:lsdException w:name="heading 8" w:uiPriority="9" w:qFormat="1"/>
-    <w:lsdException w:name="heading 9" w:uiPriority="9" w:qFormat="1"/>
-    <w:lsdException w:name="toc 1" w:uiPriority="39"/>
-    <w:lsdException w:name="toc 2" w:uiPriority="39"/>
-    <w:lsdException w:name="toc 3" w:uiPriority="39"/>
-    <w:lsdException w:name="toc 4" w:uiPriority="39"/>
-    <w:lsdException w:name="toc 5" w:uiPriority="39"/>
-    <w:lsdException w:name="toc 6" w:uiPriority="39"/>
-    <w:lsdException w:name="toc 7" w:uiPriority="39"/>
-    <w:lsdException w:name="toc 8" w:uiPriority="39"/>
-    <w:lsdException w:name="toc 9" w:uiPriority="39"/>
-    <w:lsdException w:name="caption" w:uiPriority="35" w:qFormat="1"/>
-    <w:lsdException w:name="page number" w:uiPriority="0"/>
-    <w:lsdException w:name="Title" w:semiHidden="0" w:uiPriority="10" w:unhideWhenUsed="0" w:qFormat="1"/>
-    <w:lsdException w:name="Default Paragraph Font" w:uiPriority="1"/>
-    <w:lsdException w:name="Body Text" w:uiPriority="0"/>
-    <w:lsdException w:name="Subtitle" w:semiHidden="0" w:uiPriority="11" w:unhideWhenUsed="0" w:qFormat="1"/>
-    <w:lsdException w:name="Strong" w:semiHidden="0" w:uiPriority="22" w:unhideWhenUsed="0" w:qFormat="1"/>
-    <w:lsdException w:name="Emphasis" w:semiHidden="0" w:uiPriority="20" w:unhideWhenUsed="0" w:qFormat="1"/>
-    <w:lsdException w:name="Table Grid" w:semiHidden="0" w:uiPriority="59" w:unhideWhenUsed="0"/>
-    <w:lsdException w:name="Placeholder Text" w:unhideWhenUsed="0"/>
-    <w:lsdException w:name="No Spacing" w:semiHidden="0" w:uiPriority="1" w:unhideWhenUsed="0" w:qFormat="1"/>
-    <w:lsdException w:name="Light Shading" w:semiHidden="0" w:uiPriority="60" w:unhideWhenUsed="0"/>
-    <w:lsdException w:name="Light List" w:semiHidden="0" w:uiPriority="61" w:unhideWhenUsed="0"/>
-    <w:lsdException w:name="Light Grid" w:semiHidden="0" w:uiPriority="62" w:unhideWhenUsed="0"/>
-    <w:lsdException w:name="Medium Shading 1" w:semiHidden="0" w:uiPriority="63" w:unhideWhenUsed="0"/>
-    <w:lsdException w:name="Medium Shading 2" w:semiHidden="0" w:uiPriority="64" w:unhideWhenUsed="0"/>
-    <w:lsdException w:name="Medium List 1" w:semiHidden="0" w:uiPriority="65" w:unhideWhenUsed="0"/>
-    <w:lsdException w:name="Medium List 2" w:semiHidden="0" w:uiPriority="66" w:unhideWhenUsed="0"/>
-    <w:lsdException w:name="Medium Grid 1" w:semiHidden="0" w:uiPriority="67" w:unhideWhenUsed="0"/>
-    <w:lsdException w:name="Medium Grid 2" w:semiHidden="0" w:uiPriority="68" w:unhideWhenUsed="0"/>
-    <w:lsdException w:name="Medium Grid 3" w:semiHidden="0" w:uiPriority="69" w:unhideWhenUsed="0"/>
-    <w:lsdException w:name="Dark List" w:semiHidden="0" w:uiPriority="70" w:unhideWhenUsed="0"/>
-    <w:lsdException w:name="Colorful Shading" w:semiHidden="0" w:uiPriority="71" w:unhideWhenUsed="0"/>
-    <w:lsdException w:name="Colorful List" w:semiHidden="0" w:uiPriority="72" w:unhideWhenUsed="0"/>
-    <w:lsdException w:name="Colorful Grid" w:semiHidden="0" w:uiPriority="73" w:unhideWhenUsed="0"/>
-    <w:lsdException w:name="Light Shading Accent 1" w:semiHidden="0" w:uiPriority="60" w:unhideWhenUsed="0"/>
-    <w:lsdException w:name="Light List Accent 1" w:semiHidden="0" w:uiPriority="61" w:unhideWhenUsed="0"/>
-    <w:lsdException w:name="Light Grid Accent 1" w:semiHidden="0" w:uiPriority="62" w:unhideWhenUsed="0"/>
-    <w:lsdException w:name="Medium Shading 1 Accent 1" w:semiHidden="0" w:uiPriority="63" w:unhideWhenUsed="0"/>
-    <w:lsdException w:name="Medium Shading 2 Accent 1" w:semiHidden="0" w:uiPriority="64" w:unhideWhenUsed="0"/>
-    <w:lsdException w:name="Medium List 1 Accent 1" w:semiHidden="0" w:uiPriority="65" w:unhideWhenUsed="0"/>
-    <w:lsdException w:name="Revision" w:unhideWhenUsed="0"/>
-    <w:lsdException w:name="List Paragraph" w:semiHidden="0" w:uiPriority="34" w:unhideWhenUsed="0" w:qFormat="1"/>
-    <w:lsdException w:name="Quote" w:semiHidden="0" w:uiPriority="29" w:unhideWhenUsed="0" w:qFormat="1"/>
-    <w:lsdException w:name="Intense Quote" w:semiHidden="0" w:uiPriority="30" w:unhideWhenUsed="0" w:qFormat="1"/>
-    <w:lsdException w:name="Medium List 2 Accent 1" w:semiHidden="0" w:uiPriority="66" w:unhideWhenUsed="0"/>
-    <w:lsdException w:name="Medium Grid 1 Accent 1" w:semiHidden="0" w:uiPriority="67" w:unhideWhenUsed="0"/>
-    <w:lsdException w:name="Medium Grid 2 Accent 1" w:semiHidden="0" w:uiPriority="68" w:unhideWhenUsed="0"/>
-    <w:lsdException w:name="Medium Grid 3 Accent 1" w:semiHidden="0" w:uiPriority="69" w:unhideWhenUsed="0"/>
-    <w:lsdException w:name="Dark List Accent 1" w:semiHidden="0" w:uiPriority="70" w:unhideWhenUsed="0"/>
-    <w:lsdException w:name="Colorful Shading Accent 1" w:semiHidden="0" w:uiPriority="71" w:unhideWhenUsed="0"/>
-    <w:lsdException w:name="Colorful List Accent 1" w:semiHidden="0" w:uiPriority="72" w:unhideWhenUsed="0"/>
-    <w:lsdException w:name="Colorful Grid Accent 1" w:semiHidden="0" w:uiPriority="73" w:unhideWhenUsed="0"/>
-    <w:lsdException w:name="Light Shading Accent 2" w:semiHidden="0" w:uiPriority="60" w:unhideWhenUsed="0"/>
-    <w:lsdException w:name="Light List Accent 2" w:semiHidden="0" w:uiPriority="61" w:unhideWhenUsed="0"/>
-    <w:lsdException w:name="Light Grid Accent 2" w:semiHidden="0" w:uiPriority="62" w:unhideWhenUsed="0"/>
-    <w:lsdException w:name="Medium Shading 1 Accent 2" w:semiHidden="0" w:uiPriority="63" w:unhideWhenUsed="0"/>
-    <w:lsdException w:name="Medium Shading 2 Accent 2" w:semiHidden="0" w:uiPriority="64" w:unhideWhenUsed="0"/>
-    <w:lsdException w:name="Medium List 1 Accent 2" w:semiHidden="0" w:uiPriority="65" w:unhideWhenUsed="0"/>
-    <w:lsdException w:name="Medium List 2 Accent 2" w:semiHidden="0" w:uiPriority="66" w:unhideWhenUsed="0"/>
-    <w:lsdException w:name="Medium Grid 1 Accent 2" w:semiHidden="0" w:uiPriority="67" w:unhideWhenUsed="0"/>
-    <w:lsdException w:name="Medium Grid 2 Accent 2" w:semiHidden="0" w:uiPriority="68" w:unhideWhenUsed="0"/>
-    <w:lsdException w:name="Medium Grid 3 Accent 2" w:semiHidden="0" w:uiPriority="69" w:unhideWhenUsed="0"/>
-    <w:lsdException w:name="Dark List Accent 2" w:semiHidden="0" w:uiPriority="70" w:unhideWhenUsed="0"/>
-    <w:lsdException w:name="Colorful Shading Accent 2" w:semiHidden="0" w:uiPriority="71" w:unhideWhenUsed="0"/>
-    <w:lsdException w:name="Colorful List Accent 2" w:semiHidden="0" w:uiPriority="72" w:unhideWhenUsed="0"/>
-    <w:lsdException w:name="Colorful Grid Accent 2" w:semiHidden="0" w:uiPriority="73" w:unhideWhenUsed="0"/>
-    <w:lsdException w:name="Light Shading Accent 3" w:semiHidden="0" w:uiPriority="60" w:unhideWhenUsed="0"/>
-    <w:lsdException w:name="Light List Accent 3" w:semiHidden="0" w:uiPriority="61" w:unhideWhenUsed="0"/>
-    <w:lsdException w:name="Light Grid Accent 3" w:semiHidden="0" w:uiPriority="62" w:unhideWhenUsed="0"/>
-    <w:lsdException w:name="Medium Shading 1 Accent 3" w:semiHidden="0" w:uiPriority="63" w:unhideWhenUsed="0"/>
-    <w:lsdException w:name="Medium Shading 2 Accent 3" w:semiHidden="0" w:uiPriority="64" w:unhideWhenUsed="0"/>
-    <w:lsdException w:name="Medium List 1 Accent 3" w:semiHidden="0" w:uiPriority="65" w:unhideWhenUsed="0"/>
-    <w:lsdException w:name="Medium List 2 Accent 3" w:semiHidden="0" w:uiPriority="66" w:unhideWhenUsed="0"/>
-    <w:lsdException w:name="Medium Grid 1 Accent 3" w:semiHidden="0" w:uiPriority="67" w:unhideWhenUsed="0"/>
-    <w:lsdException w:name="Medium Grid 2 Accent 3" w:semiHidden="0" w:uiPriority="68" w:unhideWhenUsed="0"/>
-    <w:lsdException w:name="Medium Grid 3 Accent 3" w:semiHidden="0" w:uiPriority="69" w:unhideWhenUsed="0"/>
-    <w:lsdException w:name="Dark List Accent 3" w:semiHidden="0" w:uiPriority="70" w:unhideWhenUsed="0"/>
-    <w:lsdException w:name="Colorful Shading Accent 3" w:semiHidden="0" w:uiPriority="71" w:unhideWhenUsed="0"/>
-    <w:lsdException w:name="Colorful List Accent 3" w:semiHidden="0" w:uiPriority="72" w:unhideWhenUsed="0"/>
-    <w:lsdException w:name="Colorful Grid Accent 3" w:semiHidden="0" w:uiPriority="73" w:unhideWhenUsed="0"/>
-    <w:lsdException w:name="Light Shading Accent 4" w:semiHidden="0" w:uiPriority="60" w:unhideWhenUsed="0"/>
-    <w:lsdException w:name="Light List Accent 4" w:semiHidden="0" w:uiPriority="61" w:unhideWhenUsed="0"/>
-    <w:lsdException w:name="Light Grid Accent 4" w:semiHidden="0" w:uiPriority="62" w:unhideWhenUsed="0"/>
-    <w:lsdException w:name="Medium Shading 1 Accent 4" w:semiHidden="0" w:uiPriority="63" w:unhideWhenUsed="0"/>
-    <w:lsdException w:name="Medium Shading 2 Accent 4" w:semiHidden="0" w:uiPriority="64" w:unhideWhenUsed="0"/>
-    <w:lsdException w:name="Medium List 1 Accent 4" w:semiHidden="0" w:uiPriority="65" w:unhideWhenUsed="0"/>
-    <w:lsdException w:name="Medium List 2 Accent 4" w:semiHidden="0" w:uiPriority="66" w:unhideWhenUsed="0"/>
-    <w:lsdException w:name="Medium Grid 1 Accent 4" w:semiHidden="0" w:uiPriority="67" w:unhideWhenUsed="0"/>
-    <w:lsdException w:name="Medium Grid 2 Accent 4" w:semiHidden="0" w:uiPriority="68" w:unhideWhenUsed="0"/>
-    <w:lsdException w:name="Medium Grid 3 Accent 4" w:semiHidden="0" w:uiPriority="69" w:unhideWhenUsed="0"/>
-    <w:lsdException w:name="Dark List Accent 4" w:semiHidden="0" w:uiPriority="70" w:unhideWhenUsed="0"/>
-    <w:lsdException w:name="Colorful Shading Accent 4" w:semiHidden="0" w:uiPriority="71" w:unhideWhenUsed="0"/>
-    <w:lsdException w:name="Colorful List Accent 4" w:semiHidden="0" w:uiPriority="72" w:unhideWhenUsed="0"/>
-    <w:lsdException w:name="Colorful Grid Accent 4" w:semiHidden="0" w:uiPriority="73" w:unhideWhenUsed="0"/>
-    <w:lsdException w:name="Light Shading Accent 5" w:semiHidden="0" w:uiPriority="60" w:unhideWhenUsed="0"/>
-    <w:lsdException w:name="Light List Accent 5" w:semiHidden="0" w:uiPriority="61" w:unhideWhenUsed="0"/>
-    <w:lsdException w:name="Light Grid Accent 5" w:semiHidden="0" w:uiPriority="62" w:unhideWhenUsed="0"/>
-    <w:lsdException w:name="Medium Shading 1 Accent 5" w:semiHidden="0" w:uiPriority="63" w:unhideWhenUsed="0"/>
-    <w:lsdException w:name="Medium Shading 2 Accent 5" w:semiHidden="0" w:uiPriority="64" w:unhideWhenUsed="0"/>
-    <w:lsdException w:name="Medium List 1 Accent 5" w:semiHidden="0" w:uiPriority="65" w:unhideWhenUsed="0"/>
-    <w:lsdException w:name="Medium List 2 Accent 5" w:semiHidden="0" w:uiPriority="66" w:unhideWhenUsed="0"/>
-    <w:lsdException w:name="Medium Grid 1 Accent 5" w:semiHidden="0" w:uiPriority="67" w:unhideWhenUsed="0"/>
-    <w:lsdException w:name="Medium Grid 2 Accent 5" w:semiHidden="0" w:uiPriority="68" w:unhideWhenUsed="0"/>
-    <w:lsdException w:name="Medium Grid 3 Accent 5" w:semiHidden="0" w:uiPriority="69" w:unhideWhenUsed="0"/>
-    <w:lsdException w:name="Dark List Accent 5" w:semiHidden="0" w:uiPriority="70" w:unhideWhenUsed="0"/>
-    <w:lsdException w:name="Colorful Shading Accent 5" w:semiHidden="0" w:uiPriority="71" w:unhideWhenUsed="0"/>
-    <w:lsdException w:name="Colorful List Accent 5" w:semiHidden="0" w:uiPriority="72" w:unhideWhenUsed="0"/>
-    <w:lsdException w:name="Colorful Grid Accent 5" w:semiHidden="0" w:uiPriority="73" w:unhideWhenUsed="0"/>
-    <w:lsdException w:name="Light Shading Accent 6" w:semiHidden="0" w:uiPriority="60" w:unhideWhenUsed="0"/>
-    <w:lsdException w:name="Light List Accent 6" w:semiHidden="0" w:uiPriority="61" w:unhideWhenUsed="0"/>
-    <w:lsdException w:name="Light Grid Accent 6" w:semiHidden="0" w:uiPriority="62" w:unhideWhenUsed="0"/>
-    <w:lsdException w:name="Medium Shading 1 Accent 6" w:semiHidden="0" w:uiPriority="63" w:unhideWhenUsed="0"/>
-    <w:lsdException w:name="Medium Shading 2 Accent 6" w:semiHidden="0" w:uiPriority="64" w:unhideWhenUsed="0"/>
-    <w:lsdException w:name="Medium List 1 Accent 6" w:semiHidden="0" w:uiPriority="65" w:unhideWhenUsed="0"/>
-    <w:lsdException w:name="Medium List 2 Accent 6" w:semiHidden="0" w:uiPriority="66" w:unhideWhenUsed="0"/>
-    <w:lsdException w:name="Medium Grid 1 Accent 6" w:semiHidden="0" w:uiPriority="67" w:unhideWhenUsed="0"/>
-    <w:lsdException w:name="Medium Grid 2 Accent 6" w:semiHidden="0" w:uiPriority="68" w:unhideWhenUsed="0"/>
-    <w:lsdException w:name="Medium Grid 3 Accent 6" w:semiHidden="0" w:uiPriority="69" w:unhideWhenUsed="0"/>
-    <w:lsdException w:name="Dark List Accent 6" w:semiHidden="0" w:uiPriority="70" w:unhideWhenUsed="0"/>
-    <w:lsdException w:name="Colorful Shading Accent 6" w:semiHidden="0" w:uiPriority="71" w:unhideWhenUsed="0"/>
-    <w:lsdException w:name="Colorful List Accent 6" w:semiHidden="0" w:uiPriority="72" w:unhideWhenUsed="0"/>
-    <w:lsdException w:name="Colorful Grid Accent 6" w:semiHidden="0" w:uiPriority="73" w:unhideWhenUsed="0"/>
-    <w:lsdException w:name="Subtle Emphasis" w:semiHidden="0" w:uiPriority="19" w:unhideWhenUsed="0" w:qFormat="1"/>
-    <w:lsdException w:name="Intense Emphasis" w:semiHidden="0" w:uiPriority="21" w:unhideWhenUsed="0" w:qFormat="1"/>
-    <w:lsdException w:name="Subtle Reference" w:semiHidden="0" w:uiPriority="31" w:unhideWhenUsed="0" w:qFormat="1"/>
-    <w:lsdException w:name="Intense Reference" w:semiHidden="0" w:uiPriority="32" w:unhideWhenUsed="0" w:qFormat="1"/>
-    <w:lsdException w:name="Book Title" w:semiHidden="0" w:uiPriority="33" w:unhideWhenUsed="0" w:qFormat="1"/>
-    <w:lsdException w:name="Bibliography" w:uiPriority="37"/>
-    <w:lsdException w:name="TOC Heading" w:uiPriority="39" w:qFormat="1"/>
-  </w:latentStyles>
-  <w:style w:type="paragraph" w:default="1" w:styleId="Normal">
-    <w:name w:val="Normal"/>
-    <w:qFormat/>
-    <w:rsid w:val="00B00E6D"/>
-    <w:pPr>
-      <w:spacing w:after="0" w:line="240" w:lineRule="auto"/>
-    </w:pPr>
-    <w:rPr>
-      <w:rFonts w:ascii="Calibri" w:hAnsi="Calibri" w:cs="Times New Roman"/>
-    </w:rPr>
-  </w:style>
-  <w:style w:type="paragraph" w:styleId="Heading1">
-    <w:name w:val="heading 1"/>
-    <w:basedOn w:val="Normal"/>
-    <w:link w:val="Heading1Char"/>
-    <w:uiPriority w:val="9"/>
-    <w:qFormat/>
-    <w:rsid w:val="0072332A"/>
-    <w:pPr>
-      <w:spacing w:before="100" w:beforeAutospacing="1" w:after="100" w:afterAutospacing="1"/>
-      <w:outlineLvl w:val="0"/>
-    </w:pPr>
-    <w:rPr>
-      <w:rFonts w:ascii="Times New Roman" w:eastAsia="Times New Roman" w:hAnsi="Times New Roman"/>
-      <w:b/>
-      <w:bCs/>
-      <w:kern w:val="36"/>
-      <w:sz w:val="48"/>
-      <w:szCs w:val="48"/>
-    </w:rPr>
-  </w:style>
-  <w:style w:type="character" w:default="1" w:styleId="DefaultParagraphFont">
-    <w:name w:val="Default Paragraph Font"/>
-    <w:uiPriority w:val="1"/>
-    <w:semiHidden/>
-    <w:unhideWhenUsed/>
-  </w:style>
-  <w:style w:type="table" w:default="1" w:styleId="TableNormal">
-    <w:name w:val="Normal Table"/>
-    <w:uiPriority w:val="99"/>
-    <w:semiHidden/>
-    <w:unhideWhenUsed/>
-    <w:tblPr>
-      <w:tblInd w:w="0" w:type="dxa"/>
-      <w:tblCellMar>
-        <w:top w:w="0" w:type="dxa"/>
-        <w:left w:w="108" w:type="dxa"/>
-        <w:bottom w:w="0" w:type="dxa"/>
-        <w:right w:w="108" w:type="dxa"/>
-      </w:tblCellMar>
-    </w:tblPr>
-  </w:style>
-  <w:style w:type="numbering" w:default="1" w:styleId="NoList">
-    <w:name w:val="No List"/>
-    <w:uiPriority w:val="99"/>
-    <w:semiHidden/>
-    <w:unhideWhenUsed/>
-  </w:style>
-  <w:style w:type="character" w:styleId="Hyperlink">
-    <w:name w:val="Hyperlink"/>
-    <w:basedOn w:val="DefaultParagraphFont"/>
-    <w:uiPriority w:val="99"/>
-    <w:semiHidden/>
-    <w:unhideWhenUsed/>
-    <w:rsid w:val="00B00E6D"/>
-    <w:rPr>
-      <w:color w:val="0000FF"/>
-      <w:u w:val="single"/>
-    </w:rPr>
-  </w:style>
-  <w:style w:type="paragraph" w:styleId="ListParagraph">
-    <w:name w:val="List Paragraph"/>
-    <w:basedOn w:val="Normal"/>
-    <w:uiPriority w:val="34"/>
-    <w:qFormat/>
-    <w:rsid w:val="00F74779"/>
-    <w:pPr>
-      <w:ind w:left="720"/>
-      <w:contextualSpacing/>
-    </w:pPr>
-  </w:style>
-  <w:style w:type="character" w:styleId="Strong">
-    <w:name w:val="Strong"/>
-    <w:basedOn w:val="DefaultParagraphFont"/>
-    <w:uiPriority w:val="22"/>
-    <w:qFormat/>
-    <w:rsid w:val="00666DF7"/>
-    <w:rPr>
-      <w:b/>
-      <w:bCs/>
-    </w:rPr>
-  </w:style>
-  <w:style w:type="paragraph" w:styleId="NormalWeb">
-    <w:name w:val="Normal (Web)"/>
-    <w:basedOn w:val="Normal"/>
-    <w:uiPriority w:val="99"/>
-    <w:unhideWhenUsed/>
-    <w:rsid w:val="00532AAB"/>
-    <w:pPr>
-      <w:spacing w:before="100" w:beforeAutospacing="1" w:after="100" w:afterAutospacing="1"/>
-    </w:pPr>
-    <w:rPr>
-      <w:rFonts w:ascii="Times New Roman" w:eastAsia="Times New Roman" w:hAnsi="Times New Roman"/>
-      <w:sz w:val="24"/>
-      <w:szCs w:val="24"/>
-    </w:rPr>
-  </w:style>
-  <w:style w:type="character" w:customStyle="1" w:styleId="Heading1Char">
-    <w:name w:val="Heading 1 Char"/>
-    <w:basedOn w:val="DefaultParagraphFont"/>
-    <w:link w:val="Heading1"/>
-    <w:uiPriority w:val="9"/>
-    <w:rsid w:val="0072332A"/>
-    <w:rPr>
-      <w:rFonts w:ascii="Times New Roman" w:eastAsia="Times New Roman" w:hAnsi="Times New Roman" w:cs="Times New Roman"/>
-      <w:b/>
-      <w:bCs/>
-      <w:kern w:val="36"/>
-      <w:sz w:val="48"/>
-      <w:szCs w:val="48"/>
-    </w:rPr>
-  </w:style>
-  <w:style w:type="paragraph" w:styleId="Header">
-    <w:name w:val="header"/>
-    <w:basedOn w:val="Normal"/>
-    <w:link w:val="HeaderChar"/>
-    <w:uiPriority w:val="99"/>
-    <w:unhideWhenUsed/>
-    <w:rsid w:val="005477CB"/>
-    <w:pPr>
-      <w:tabs>
-        <w:tab w:val="center" w:pos="4513"/>
-        <w:tab w:val="right" w:pos="9026"/>
-      </w:tabs>
-    </w:pPr>
-  </w:style>
-  <w:style w:type="character" w:customStyle="1" w:styleId="HeaderChar">
-    <w:name w:val="Header Char"/>
-    <w:basedOn w:val="DefaultParagraphFont"/>
-    <w:link w:val="Header"/>
-    <w:uiPriority w:val="99"/>
-    <w:rsid w:val="005477CB"/>
-    <w:rPr>
-      <w:rFonts w:ascii="Calibri" w:hAnsi="Calibri" w:cs="Times New Roman"/>
-    </w:rPr>
-  </w:style>
-  <w:style w:type="paragraph" w:styleId="Footer">
-    <w:name w:val="footer"/>
-    <w:basedOn w:val="Normal"/>
-    <w:link w:val="FooterChar"/>
-    <w:uiPriority w:val="99"/>
-    <w:unhideWhenUsed/>
-    <w:rsid w:val="005477CB"/>
-    <w:pPr>
-      <w:tabs>
-        <w:tab w:val="center" w:pos="4513"/>
-        <w:tab w:val="right" w:pos="9026"/>
-      </w:tabs>
-    </w:pPr>
-  </w:style>
-  <w:style w:type="character" w:customStyle="1" w:styleId="FooterChar">
-    <w:name w:val="Footer Char"/>
-    <w:basedOn w:val="DefaultParagraphFont"/>
-    <w:link w:val="Footer"/>
-    <w:uiPriority w:val="99"/>
-    <w:rsid w:val="005477CB"/>
-    <w:rPr>
-      <w:rFonts w:ascii="Calibri" w:hAnsi="Calibri" w:cs="Times New Roman"/>
-    </w:rPr>
-  </w:style>
-  <w:style w:type="paragraph" w:customStyle="1" w:styleId="Template12">
-    <w:name w:val="Template12"/>
-    <w:rsid w:val="0088084A"/>
-    <w:pPr>
-      <w:spacing w:after="0" w:line="240" w:lineRule="auto"/>
-    </w:pPr>
-    <w:rPr>
-      <w:rFonts w:ascii="Arial" w:hAnsi="Arial" w:cs="Arial"/>
-      <w:sz w:val="24"/>
-      <w:szCs w:val="24"/>
-      <w:lang w:val="fr-FR" w:eastAsia="fr-FR"/>
-    </w:rPr>
-  </w:style>
-  <w:style w:type="character" w:styleId="PlaceholderText">
-    <w:name w:val="Placeholder Text"/>
-    <w:basedOn w:val="DefaultParagraphFont"/>
-    <w:uiPriority w:val="99"/>
-    <w:semiHidden/>
-    <w:rsid w:val="0088084A"/>
-    <w:rPr>
-      <w:color w:val="808080"/>
-    </w:rPr>
-  </w:style>
-  <w:style w:type="paragraph" w:styleId="BalloonText">
-    <w:name w:val="Balloon Text"/>
-    <w:basedOn w:val="Normal"/>
-    <w:link w:val="BalloonTextChar"/>
-    <w:uiPriority w:val="99"/>
-    <w:semiHidden/>
-    <w:unhideWhenUsed/>
-    <w:rsid w:val="00D17CCA"/>
-    <w:rPr>
-      <w:rFonts w:ascii="Tahoma" w:hAnsi="Tahoma" w:cs="Tahoma"/>
-      <w:sz w:val="16"/>
-      <w:szCs w:val="16"/>
-    </w:rPr>
-  </w:style>
-  <w:style w:type="character" w:customStyle="1" w:styleId="BalloonTextChar">
-    <w:name w:val="Balloon Text Char"/>
-    <w:basedOn w:val="DefaultParagraphFont"/>
-    <w:link w:val="BalloonText"/>
-    <w:uiPriority w:val="99"/>
-    <w:semiHidden/>
-    <w:rsid w:val="00D17CCA"/>
-    <w:rPr>
-      <w:rFonts w:ascii="Tahoma" w:hAnsi="Tahoma" w:cs="Tahoma"/>
-      <w:sz w:val="16"/>
-      <w:szCs w:val="16"/>
-    </w:rPr>
-  </w:style>
-  <w:style w:type="paragraph" w:styleId="BodyText">
-    <w:name w:val="Body Text"/>
-    <w:aliases w:val="Body Text Char1,Body Text Char Char,Body Text Char1 Char Char,Body Text Char Char Char Char,Body Text Char1 Char Char Char Char,Body Text Char Char Char Char Char Char,Body Text Char Char1 Char Char Char Char Char,Body Text1"/>
-    <w:basedOn w:val="BodyText2"/>
-    <w:link w:val="BodyTextChar2"/>
-    <w:rsid w:val="001369CE"/>
-    <w:pPr>
-      <w:tabs>
-        <w:tab w:val="left" w:pos="1418"/>
-      </w:tabs>
-      <w:spacing w:before="60" w:line="300" w:lineRule="auto"/>
-      <w:ind w:left="1009"/>
-      <w:jc w:val="both"/>
-    </w:pPr>
-    <w:rPr>
-      <w:rFonts w:ascii="Trebuchet MS" w:hAnsi="Trebuchet MS"/>
-      <w:lang w:val="en-GB"/>
-    </w:rPr>
-  </w:style>
-  <w:style w:type="character" w:customStyle="1" w:styleId="BodyTextChar">
-    <w:name w:val="Body Text Char"/>
-    <w:basedOn w:val="DefaultParagraphFont"/>
-    <w:uiPriority w:val="99"/>
-    <w:semiHidden/>
-    <w:rsid w:val="001369CE"/>
-    <w:rPr>
-      <w:rFonts w:ascii="Calibri" w:hAnsi="Calibri" w:cs="Times New Roman"/>
-    </w:rPr>
-  </w:style>
-  <w:style w:type="character" w:customStyle="1" w:styleId="BodyTextChar2">
-    <w:name w:val="Body Text Char2"/>
-    <w:aliases w:val="Body Text Char1 Char,Body Text Char Char Char,Body Text Char1 Char Char Char,Body Text Char Char Char Char Char,Body Text Char1 Char Char Char Char Char,Body Text Char Char Char Char Char Char Char,Body Text1 Char"/>
-    <w:link w:val="BodyText"/>
-    <w:rsid w:val="001369CE"/>
-    <w:rPr>
-      <w:rFonts w:ascii="Trebuchet MS" w:eastAsia="SimSun" w:hAnsi="Trebuchet MS" w:cs="Times New Roman"/>
-      <w:lang w:val="en-GB"/>
-    </w:rPr>
-  </w:style>
-  <w:style w:type="paragraph" w:customStyle="1" w:styleId="DOCTITLE">
-    <w:name w:val="DOC TITLE"/>
-    <w:basedOn w:val="Normal"/>
-    <w:rsid w:val="001369CE"/>
-    <w:pPr>
-      <w:spacing w:before="60" w:after="120"/>
-      <w:jc w:val="center"/>
-    </w:pPr>
-    <w:rPr>
-      <w:rFonts w:ascii="Trebuchet MS" w:hAnsi="Trebuchet MS"/>
-      <w:b/>
-      <w:sz w:val="32"/>
-      <w:szCs w:val="32"/>
-      <w:lang w:val="en-GB"/>
-    </w:rPr>
-  </w:style>
-  <w:style w:type="paragraph" w:styleId="BodyText2">
-    <w:name w:val="Body Text 2"/>
-    <w:basedOn w:val="Normal"/>
-    <w:link w:val="BodyText2Char"/>
-    <w:uiPriority w:val="99"/>
-    <w:semiHidden/>
-    <w:unhideWhenUsed/>
-    <w:rsid w:val="001369CE"/>
-    <w:pPr>
-      <w:spacing w:after="120" w:line="480" w:lineRule="auto"/>
-    </w:pPr>
-  </w:style>
-  <w:style w:type="character" w:customStyle="1" w:styleId="BodyText2Char">
-    <w:name w:val="Body Text 2 Char"/>
-    <w:basedOn w:val="DefaultParagraphFont"/>
-    <w:link w:val="BodyText2"/>
-    <w:uiPriority w:val="99"/>
-    <w:semiHidden/>
-    <w:rsid w:val="001369CE"/>
-    <w:rPr>
-      <w:rFonts w:ascii="Calibri" w:hAnsi="Calibri" w:cs="Times New Roman"/>
-    </w:rPr>
-  </w:style>
-  <w:style w:type="character" w:styleId="PageNumber">
-    <w:name w:val="page number"/>
-    <w:rsid w:val="001369CE"/>
-    <w:rPr>
-      <w:rFonts w:ascii="Arial" w:hAnsi="Arial"/>
-      <w:sz w:val="16"/>
-      <w:szCs w:val="16"/>
-      <w:lang w:val="en-US" w:eastAsia="en-US" w:bidi="ar-SA"/>
-    </w:rPr>
-  </w:style>
-</w:styles>
-</file>
-
-<file path=word/stylesWithEffects.xml><?xml version="1.0" encoding="utf-8"?>
-<w:styles xmlns:wpc="http://schemas.microsoft.com/office/word/2010/wordprocessingCanvas" xmlns:mc="http://schemas.openxmlformats.org/markup-compatibility/2006" xmlns:o="urn:schemas-microsoft-com:office:office" xmlns:r="http://schemas.openxmlformats.org/officeDocument/2006/relationships" xmlns:m="http://schemas.openxmlformats.org/officeDocument/2006/math" xmlns:v="urn:schemas-microsoft-com:vml" xmlns:wp14="http://schemas.microsoft.com/office/word/2010/wordprocessingDrawing" xmlns:wp="http://schemas.openxmlformats.org/drawingml/2006/wordprocessingDrawing" xmlns:w10="urn:schemas-microsoft-com:office:word" xmlns:w="http://schemas.openxmlformats.org/wordprocessingml/2006/main" xmlns:w14="http://schemas.microsoft.com/office/word/2010/wordml" xmlns:wpg="http://schemas.microsoft.com/office/word/2010/wordprocessingGroup" xmlns:wpi="http://schemas.microsoft.com/office/word/2010/wordprocessingInk" xmlns:wne="http://schemas.microsoft.com/office/word/2006/wordml" xmlns:wps="http://schemas.microsoft.com/office/word/2010/wordprocessingShape" mc:Ignorable="w14 wp14">
-  <w:docDefaults>
-    <w:rPrDefault>
-      <w:rPr>
-        <w:rFonts w:asciiTheme="minorHAnsi" w:eastAsia="SimSun" w:hAnsiTheme="minorHAnsi" w:cstheme="minorBidi"/>
-        <w:sz w:val="22"/>
-        <w:szCs w:val="22"/>
-        <w:lang w:val="en-US" w:eastAsia="en-US" w:bidi="ar-SA"/>
-      </w:rPr>
-    </w:rPrDefault>
-    <w:pPrDefault>
-      <w:pPr>
-        <w:spacing w:after="200" w:line="276" w:lineRule="auto"/>
-      </w:pPr>
-    </w:pPrDefault>
-  </w:docDefaults>
-  <w:latentStyles w:defLockedState="0" w:defUIPriority="99" w:defSemiHidden="1" w:defUnhideWhenUsed="1" w:defQFormat="0" w:count="267">
-    <w:lsdException w:name="Normal" w:semiHidden="0" w:uiPriority="0" w:unhideWhenUsed="0" w:qFormat="1"/>
-    <w:lsdException w:name="heading 1" w:semiHidden="0" w:uiPriority="9" w:unhideWhenUsed="0" w:qFormat="1"/>
-    <w:lsdException w:name="heading 2" w:uiPriority="9" w:qFormat="1"/>
-    <w:lsdException w:name="heading 3" w:uiPriority="9" w:qFormat="1"/>
-    <w:lsdException w:name="heading 4" w:uiPriority="9" w:qFormat="1"/>
-    <w:lsdException w:name="heading 5" w:uiPriority="9" w:qFormat="1"/>
-    <w:lsdException w:name="heading 6" w:uiPriority="9" w:qFormat="1"/>
-    <w:lsdException w:name="heading 7" w:uiPriority="9" w:qFormat="1"/>
-    <w:lsdException w:name="heading 8" w:uiPriority="9" w:qFormat="1"/>
-    <w:lsdException w:name="heading 9" w:uiPriority="9" w:qFormat="1"/>
-    <w:lsdException w:name="toc 1" w:uiPriority="39"/>
-    <w:lsdException w:name="toc 2" w:uiPriority="39"/>
-    <w:lsdException w:name="toc 3" w:uiPriority="39"/>
-    <w:lsdException w:name="toc 4" w:uiPriority="39"/>
-    <w:lsdException w:name="toc 5" w:uiPriority="39"/>
-    <w:lsdException w:name="toc 6" w:uiPriority="39"/>
-    <w:lsdException w:name="toc 7" w:uiPriority="39"/>
-    <w:lsdException w:name="toc 8" w:uiPriority="39"/>
-    <w:lsdException w:name="toc 9" w:uiPriority="39"/>
-    <w:lsdException w:name="caption" w:uiPriority="35" w:qFormat="1"/>
-    <w:lsdException w:name="page number" w:uiPriority="0"/>
-    <w:lsdException w:name="Title" w:semiHidden="0" w:uiPriority="10" w:unhideWhenUsed="0" w:qFormat="1"/>
-    <w:lsdException w:name="Default Paragraph Font" w:uiPriority="1"/>
-    <w:lsdException w:name="Body Text" w:uiPriority="0"/>
-    <w:lsdException w:name="Subtitle" w:semiHidden="0" w:uiPriority="11" w:unhideWhenUsed="0" w:qFormat="1"/>
-    <w:lsdException w:name="Strong" w:semiHidden="0" w:uiPriority="22" w:unhideWhenUsed="0" w:qFormat="1"/>
-    <w:lsdException w:name="Emphasis" w:semiHidden="0" w:uiPriority="20" w:unhideWhenUsed="0" w:qFormat="1"/>
-    <w:lsdException w:name="Table Grid" w:semiHidden="0" w:uiPriority="59" w:unhideWhenUsed="0"/>
-    <w:lsdException w:name="Placeholder Text" w:unhideWhenUsed="0"/>
-    <w:lsdException w:name="No Spacing" w:semiHidden="0" w:uiPriority="1" w:unhideWhenUsed="0" w:qFormat="1"/>
-    <w:lsdException w:name="Light Shading" w:semiHidden="0" w:uiPriority="60" w:unhideWhenUsed="0"/>
-    <w:lsdException w:name="Light List" w:semiHidden="0" w:uiPriority="61" w:unhideWhenUsed="0"/>
-    <w:lsdException w:name="Light Grid" w:semiHidden="0" w:uiPriority="62" w:unhideWhenUsed="0"/>
-    <w:lsdException w:name="Medium Shading 1" w:semiHidden="0" w:uiPriority="63" w:unhideWhenUsed="0"/>
-    <w:lsdException w:name="Medium Shading 2" w:semiHidden="0" w:uiPriority="64" w:unhideWhenUsed="0"/>
-    <w:lsdException w:name="Medium List 1" w:semiHidden="0" w:uiPriority="65" w:unhideWhenUsed="0"/>
-    <w:lsdException w:name="Medium List 2" w:semiHidden="0" w:uiPriority="66" w:unhideWhenUsed="0"/>
-    <w:lsdException w:name="Medium Grid 1" w:semiHidden="0" w:uiPriority="67" w:unhideWhenUsed="0"/>
-    <w:lsdException w:name="Medium Grid 2" w:semiHidden="0" w:uiPriority="68" w:unhideWhenUsed="0"/>
-    <w:lsdException w:name="Medium Grid 3" w:semiHidden="0" w:uiPriority="69" w:unhideWhenUsed="0"/>
-    <w:lsdException w:name="Dark List" w:semiHidden="0" w:uiPriority="70" w:unhideWhenUsed="0"/>
-    <w:lsdException w:name="Colorful Shading" w:semiHidden="0" w:uiPriority="71" w:unhideWhenUsed="0"/>
-    <w:lsdException w:name="Colorful List" w:semiHidden="0" w:uiPriority="72" w:unhideWhenUsed="0"/>
-    <w:lsdException w:name="Colorful Grid" w:semiHidden="0" w:uiPriority="73" w:unhideWhenUsed="0"/>
-    <w:lsdException w:name="Light Shading Accent 1" w:semiHidden="0" w:uiPriority="60" w:unhideWhenUsed="0"/>
-    <w:lsdException w:name="Light List Accent 1" w:semiHidden="0" w:uiPriority="61" w:unhideWhenUsed="0"/>
-    <w:lsdException w:name="Light Grid Accent 1" w:semiHidden="0" w:uiPriority="62" w:unhideWhenUsed="0"/>
-    <w:lsdException w:name="Medium Shading 1 Accent 1" w:semiHidden="0" w:uiPriority="63" w:unhideWhenUsed="0"/>
-    <w:lsdException w:name="Medium Shading 2 Accent 1" w:semiHidden="0" w:uiPriority="64" w:unhideWhenUsed="0"/>
-    <w:lsdException w:name="Medium List 1 Accent 1" w:semiHidden="0" w:uiPriority="65" w:unhideWhenUsed="0"/>
-    <w:lsdException w:name="Revision" w:unhideWhenUsed="0"/>
-    <w:lsdException w:name="List Paragraph" w:semiHidden="0" w:uiPriority="34" w:unhideWhenUsed="0" w:qFormat="1"/>
-    <w:lsdException w:name="Quote" w:semiHidden="0" w:uiPriority="29" w:unhideWhenUsed="0" w:qFormat="1"/>
-    <w:lsdException w:name="Intense Quote" w:semiHidden="0" w:uiPriority="30" w:unhideWhenUsed="0" w:qFormat="1"/>
-    <w:lsdException w:name="Medium List 2 Accent 1" w:semiHidden="0" w:uiPriority="66" w:unhideWhenUsed="0"/>
-    <w:lsdException w:name="Medium Grid 1 Accent 1" w:semiHidden="0" w:uiPriority="67" w:unhideWhenUsed="0"/>
-    <w:lsdException w:name="Medium Grid 2 Accent 1" w:semiHidden="0" w:uiPriority="68" w:unhideWhenUsed="0"/>
-    <w:lsdException w:name="Medium Grid 3 Accent 1" w:semiHidden="0" w:uiPriority="69" w:unhideWhenUsed="0"/>
-    <w:lsdException w:name="Dark List Accent 1" w:semiHidden="0" w:uiPriority="70" w:unhideWhenUsed="0"/>
-    <w:lsdException w:name="Colorful Shading Accent 1" w:semiHidden="0" w:uiPriority="71" w:unhideWhenUsed="0"/>
-    <w:lsdException w:name="Colorful List Accent 1" w:semiHidden="0" w:uiPriority="72" w:unhideWhenUsed="0"/>
-    <w:lsdException w:name="Colorful Grid Accent 1" w:semiHidden="0" w:uiPriority="73" w:unhideWhenUsed="0"/>
-    <w:lsdException w:name="Light Shading Accent 2" w:semiHidden="0" w:uiPriority="60" w:unhideWhenUsed="0"/>
-    <w:lsdException w:name="Light List Accent 2" w:semiHidden="0" w:uiPriority="61" w:unhideWhenUsed="0"/>
-    <w:lsdException w:name="Light Grid Accent 2" w:semiHidden="0" w:uiPriority="62" w:unhideWhenUsed="0"/>
-    <w:lsdException w:name="Medium Shading 1 Accent 2" w:semiHidden="0" w:uiPriority="63" w:unhideWhenUsed="0"/>
-    <w:lsdException w:name="Medium Shading 2 Accent 2" w:semiHidden="0" w:uiPriority="64" w:unhideWhenUsed="0"/>
-    <w:lsdException w:name="Medium List 1 Accent 2" w:semiHidden="0" w:uiPriority="65" w:unhideWhenUsed="0"/>
-    <w:lsdException w:name="Medium List 2 Accent 2" w:semiHidden="0" w:uiPriority="66" w:unhideWhenUsed="0"/>
-    <w:lsdException w:name="Medium Grid 1 Accent 2" w:semiHidden="0" w:uiPriority="67" w:unhideWhenUsed="0"/>
-    <w:lsdException w:name="Medium Grid 2 Accent 2" w:semiHidden="0" w:uiPriority="68" w:unhideWhenUsed="0"/>
-    <w:lsdException w:name="Medium Grid 3 Accent 2" w:semiHidden="0" w:uiPriority="69" w:unhideWhenUsed="0"/>
-    <w:lsdException w:name="Dark List Accent 2" w:semiHidden="0" w:uiPriority="70" w:unhideWhenUsed="0"/>
-    <w:lsdException w:name="Colorful Shading Accent 2" w:semiHidden="0" w:uiPriority="71" w:unhideWhenUsed="0"/>
-    <w:lsdException w:name="Colorful List Accent 2" w:semiHidden="0" w:uiPriority="72" w:unhideWhenUsed="0"/>
-    <w:lsdException w:name="Colorful Grid Accent 2" w:semiHidden="0" w:uiPriority="73" w:unhideWhenUsed="0"/>
-    <w:lsdException w:name="Light Shading Accent 3" w:semiHidden="0" w:uiPriority="60" w:unhideWhenUsed="0"/>
-    <w:lsdException w:name="Light List Accent 3" w:semiHidden="0" w:uiPriority="61" w:unhideWhenUsed="0"/>
-    <w:lsdException w:name="Light Grid Accent 3" w:semiHidden="0" w:uiPriority="62" w:unhideWhenUsed="0"/>
-    <w:lsdException w:name="Medium Shading 1 Accent 3" w:semiHidden="0" w:uiPriority="63" w:unhideWhenUsed="0"/>
-    <w:lsdException w:name="Medium Shading 2 Accent 3" w:semiHidden="0" w:uiPriority="64" w:unhideWhenUsed="0"/>
-    <w:lsdException w:name="Medium List 1 Accent 3" w:semiHidden="0" w:uiPriority="65" w:unhideWhenUsed="0"/>
-    <w:lsdException w:name="Medium List 2 Accent 3" w:semiHidden="0" w:uiPriority="66" w:unhideWhenUsed="0"/>
-    <w:lsdException w:name="Medium Grid 1 Accent 3" w:semiHidden="0" w:uiPriority="67" w:unhideWhenUsed="0"/>
-    <w:lsdException w:name="Medium Grid 2 Accent 3" w:semiHidden="0" w:uiPriority="68" w:unhideWhenUsed="0"/>
-    <w:lsdException w:name="Medium Grid 3 Accent 3" w:semiHidden="0" w:uiPriority="69" w:unhideWhenUsed="0"/>
-    <w:lsdException w:name="Dark List Accent 3" w:semiHidden="0" w:uiPriority="70" w:unhideWhenUsed="0"/>
-    <w:lsdException w:name="Colorful Shading Accent 3" w:semiHidden="0" w:uiPriority="71" w:unhideWhenUsed="0"/>
-    <w:lsdException w:name="Colorful List Accent 3" w:semiHidden="0" w:uiPriority="72" w:unhideWhenUsed="0"/>
-    <w:lsdException w:name="Colorful Grid Accent 3" w:semiHidden="0" w:uiPriority="73" w:unhideWhenUsed="0"/>
-    <w:lsdException w:name="Light Shading Accent 4" w:semiHidden="0" w:uiPriority="60" w:unhideWhenUsed="0"/>
-    <w:lsdException w:name="Light List Accent 4" w:semiHidden="0" w:uiPriority="61" w:unhideWhenUsed="0"/>
-    <w:lsdException w:name="Light Grid Accent 4" w:semiHidden="0" w:uiPriority="62" w:unhideWhenUsed="0"/>
-    <w:lsdException w:name="Medium Shading 1 Accent 4" w:semiHidden="0" w:uiPriority="63" w:unhideWhenUsed="0"/>
-    <w:lsdException w:name="Medium Shading 2 Accent 4" w:semiHidden="0" w:uiPriority="64" w:unhideWhenUsed="0"/>
-    <w:lsdException w:name="Medium List 1 Accent 4" w:semiHidden="0" w:uiPriority="65" w:unhideWhenUsed="0"/>
-    <w:lsdException w:name="Medium List 2 Accent 4" w:semiHidden="0" w:uiPriority="66" w:unhideWhenUsed="0"/>
-    <w:lsdException w:name="Medium Grid 1 Accent 4" w:semiHidden="0" w:uiPriority="67" w:unhideWhenUsed="0"/>
-    <w:lsdException w:name="Medium Grid 2 Accent 4" w:semiHidden="0" w:uiPriority="68" w:unhideWhenUsed="0"/>
-    <w:lsdException w:name="Medium Grid 3 Accent 4" w:semiHidden="0" w:uiPriority="69" w:unhideWhenUsed="0"/>
-    <w:lsdException w:name="Dark List Accent 4" w:semiHidden="0" w:uiPriority="70" w:unhideWhenUsed="0"/>
-    <w:lsdException w:name="Colorful Shading Accent 4" w:semiHidden="0" w:uiPriority="71" w:unhideWhenUsed="0"/>
-    <w:lsdException w:name="Colorful List Accent 4" w:semiHidden="0" w:uiPriority="72" w:unhideWhenUsed="0"/>
-    <w:lsdException w:name="Colorful Grid Accent 4" w:semiHidden="0" w:uiPriority="73" w:unhideWhenUsed="0"/>
-    <w:lsdException w:name="Light Shading Accent 5" w:semiHidden="0" w:uiPriority="60" w:unhideWhenUsed="0"/>
-    <w:lsdException w:name="Light List Accent 5" w:semiHidden="0" w:uiPriority="61" w:unhideWhenUsed="0"/>
-    <w:lsdException w:name="Light Grid Accent 5" w:semiHidden="0" w:uiPriority="62" w:unhideWhenUsed="0"/>
-    <w:lsdException w:name="Medium Shading 1 Accent 5" w:semiHidden="0" w:uiPriority="63" w:unhideWhenUsed="0"/>
-    <w:lsdException w:name="Medium Shading 2 Accent 5" w:semiHidden="0" w:uiPriority="64" w:unhideWhenUsed="0"/>
-    <w:lsdException w:name="Medium List 1 Accent 5" w:semiHidden="0" w:uiPriority="65" w:unhideWhenUsed="0"/>
-    <w:lsdException w:name="Medium List 2 Accent 5" w:semiHidden="0" w:uiPriority="66" w:unhideWhenUsed="0"/>
-    <w:lsdException w:name="Medium Grid 1 Accent 5" w:semiHidden="0" w:uiPriority="67" w:unhideWhenUsed="0"/>
-    <w:lsdException w:name="Medium Grid 2 Accent 5" w:semiHidden="0" w:uiPriority="68" w:unhideWhenUsed="0"/>
-    <w:lsdException w:name="Medium Grid 3 Accent 5" w:semiHidden="0" w:uiPriority="69" w:unhideWhenUsed="0"/>
-    <w:lsdException w:name="Dark List Accent 5" w:semiHidden="0" w:uiPriority="70" w:unhideWhenUsed="0"/>
-    <w:lsdException w:name="Colorful Shading Accent 5" w:semiHidden="0" w:uiPriority="71" w:unhideWhenUsed="0"/>
-    <w:lsdException w:name="Colorful List Accent 5" w:semiHidden="0" w:uiPriority="72" w:unhideWhenUsed="0"/>
-    <w:lsdException w:name="Colorful Grid Accent 5" w:semiHidden="0" w:uiPriority="73" w:unhideWhenUsed="0"/>
-    <w:lsdException w:name="Light Shading Accent 6" w:semiHidden="0" w:uiPriority="60" w:unhideWhenUsed="0"/>
-    <w:lsdException w:name="Light List Accent 6" w:semiHidden="0" w:uiPriority="61" w:unhideWhenUsed="0"/>
-    <w:lsdException w:name="Light Grid Accent 6" w:semiHidden="0" w:uiPriority="62" w:unhideWhenUsed="0"/>
-    <w:lsdException w:name="Medium Shading 1 Accent 6" w:semiHidden="0" w:uiPriority="63" w:unhideWhenUsed="0"/>
-    <w:lsdException w:name="Medium Shading 2 Accent 6" w:semiHidden="0" w:uiPriority="64" w:unhideWhenUsed="0"/>
-    <w:lsdException w:name="Medium List 1 Accent 6" w:semiHidden="0" w:uiPriority="65" w:unhideWhenUsed="0"/>
-    <w:lsdException w:name="Medium List 2 Accent 6" w:semiHidden="0" w:uiPriority="66" w:unhideWhenUsed="0"/>
-    <w:lsdException w:name="Medium Grid 1 Accent 6" w:semiHidden="0" w:uiPriority="67" w:unhideWhenUsed="0"/>
-    <w:lsdException w:name="Medium Grid 2 Accent 6" w:semiHidden="0" w:uiPriority="68" w:unhideWhenUsed="0"/>
-    <w:lsdException w:name="Medium Grid 3 Accent 6" w:semiHidden="0" w:uiPriority="69" w:unhideWhenUsed="0"/>
-    <w:lsdException w:name="Dark List Accent 6" w:semiHidden="0" w:uiPriority="70" w:unhideWhenUsed="0"/>
-    <w:lsdException w:name="Colorful Shading Accent 6" w:semiHidden="0" w:uiPriority="71" w:unhideWhenUsed="0"/>
-    <w:lsdException w:name="Colorful List Accent 6" w:semiHidden="0" w:uiPriority="72" w:unhideWhenUsed="0"/>
-    <w:lsdException w:name="Colorful Grid Accent 6" w:semiHidden="0" w:uiPriority="73" w:unhideWhenUsed="0"/>
-    <w:lsdException w:name="Subtle Emphasis" w:semiHidden="0" w:uiPriority="19" w:unhideWhenUsed="0" w:qFormat="1"/>
-    <w:lsdException w:name="Intense Emphasis" w:semiHidden="0" w:uiPriority="21" w:unhideWhenUsed="0" w:qFormat="1"/>
-    <w:lsdException w:name="Subtle Reference" w:semiHidden="0" w:uiPriority="31" w:unhideWhenUsed="0" w:qFormat="1"/>
-    <w:lsdException w:name="Intense Reference" w:semiHidden="0" w:uiPriority="32" w:unhideWhenUsed="0" w:qFormat="1"/>
-    <w:lsdException w:name="Book Title" w:semiHidden="0" w:uiPriority="33" w:unhideWhenUsed="0" w:qFormat="1"/>
-    <w:lsdException w:name="Bibliography" w:uiPriority="37"/>
-    <w:lsdException w:name="TOC Heading" w:uiPriority="39" w:qFormat="1"/>
+  <w:latentStyles w:defLockedState="0" w:defUIPriority="99" w:defSemiHidden="0" w:defUnhideWhenUsed="0" w:defQFormat="0" w:count="371">
+    <w:lsdException w:name="Normal" w:uiPriority="0" w:qFormat="1"/>
+    <w:lsdException w:name="heading 1" w:uiPriority="9" w:qFormat="1"/>
+    <w:lsdException w:name="heading 2" w:semiHidden="1" w:uiPriority="9" w:unhideWhenUsed="1" w:qFormat="1"/>
+    <w:lsdException w:name="heading 3" w:semiHidden="1" w:uiPriority="9" w:unhideWhenUsed="1" w:qFormat="1"/>
+    <w:lsdException w:name="heading 4" w:semiHidden="1" w:uiPriority="9" w:unhideWhenUsed="1" w:qFormat="1"/>
+    <w:lsdException w:name="heading 5" w:semiHidden="1" w:uiPriority="9" w:unhideWhenUsed="1" w:qFormat="1"/>
+    <w:lsdException w:name="heading 6" w:semiHidden="1" w:uiPriority="9" w:unhideWhenUsed="1" w:qFormat="1"/>
+    <w:lsdException w:name="heading 7" w:semiHidden="1" w:uiPriority="9" w:unhideWhenUsed="1" w:qFormat="1"/>
+    <w:lsdException w:name="heading 8" w:semiHidden="1" w:uiPriority="9" w:unhideWhenUsed="1" w:qFormat="1"/>
+    <w:lsdException w:name="heading 9" w:semiHidden="1" w:uiPriority="9" w:unhideWhenUsed="1" w:qFormat="1"/>
+    <w:lsdException w:name="index 1" w:semiHidden="1" w:unhideWhenUsed="1"/>
+    <w:lsdException w:name="index 2" w:semiHidden="1" w:unhideWhenUsed="1"/>
+    <w:lsdException w:name="index 3" w:semiHidden="1" w:unhideWhenUsed="1"/>
+    <w:lsdException w:name="index 4" w:semiHidden="1" w:unhideWhenUsed="1"/>
+    <w:lsdException w:name="index 5" w:semiHidden="1" w:unhideWhenUsed="1"/>
+    <w:lsdException w:name="index 6" w:semiHidden="1" w:unhideWhenUsed="1"/>
+    <w:lsdException w:name="index 7" w:semiHidden="1" w:unhideWhenUsed="1"/>
+    <w:lsdException w:name="index 8" w:semiHidden="1" w:unhideWhenUsed="1"/>
+    <w:lsdException w:name="index 9" w:semiHidden="1" w:unhideWhenUsed="1"/>
+    <w:lsdException w:name="toc 1" w:semiHidden="1" w:uiPriority="39" w:unhideWhenUsed="1"/>
+    <w:lsdException w:name="toc 2" w:semiHidden="1" w:uiPriority="39" w:unhideWhenUsed="1"/>
+    <w:lsdException w:name="toc 3" w:semiHidden="1" w:uiPriority="39" w:unhideWhenUsed="1"/>
+    <w:lsdException w:name="toc 4" w:semiHidden="1" w:uiPriority="39" w:unhideWhenUsed="1"/>
+    <w:lsdException w:name="toc 5" w:semiHidden="1" w:uiPriority="39" w:unhideWhenUsed="1"/>
+    <w:lsdException w:name="toc 6" w:semiHidden="1" w:uiPriority="39" w:unhideWhenUsed="1"/>
+    <w:lsdException w:name="toc 7" w:semiHidden="1" w:uiPriority="39" w:unhideWhenUsed="1"/>
+    <w:lsdException w:name="toc 8" w:semiHidden="1" w:uiPriority="39" w:unhideWhenUsed="1"/>
+    <w:lsdException w:name="toc 9" w:semiHidden="1" w:uiPriority="39" w:unhideWhenUsed="1"/>
+    <w:lsdException w:name="Normal Indent" w:semiHidden="1" w:unhideWhenUsed="1"/>
+    <w:lsdException w:name="footnote text" w:semiHidden="1" w:unhideWhenUsed="1"/>
+    <w:lsdException w:name="annotation text" w:semiHidden="1" w:unhideWhenUsed="1"/>
+    <w:lsdException w:name="header" w:semiHidden="1" w:unhideWhenUsed="1"/>
+    <w:lsdException w:name="footer" w:semiHidden="1" w:unhideWhenUsed="1"/>
+    <w:lsdException w:name="index heading" w:semiHidden="1" w:unhideWhenUsed="1"/>
+    <w:lsdException w:name="caption" w:semiHidden="1" w:uiPriority="35" w:unhideWhenUsed="1" w:qFormat="1"/>
+    <w:lsdException w:name="table of figures" w:semiHidden="1" w:unhideWhenUsed="1"/>
+    <w:lsdException w:name="envelope address" w:semiHidden="1" w:unhideWhenUsed="1"/>
+    <w:lsdException w:name="envelope return" w:semiHidden="1" w:unhideWhenUsed="1"/>
+    <w:lsdException w:name="footnote reference" w:semiHidden="1" w:unhideWhenUsed="1"/>
+    <w:lsdException w:name="annotation reference" w:semiHidden="1" w:unhideWhenUsed="1"/>
+    <w:lsdException w:name="line number" w:semiHidden="1" w:unhideWhenUsed="1"/>
+    <w:lsdException w:name="page number" w:semiHidden="1" w:uiPriority="0" w:unhideWhenUsed="1"/>
+    <w:lsdException w:name="endnote reference" w:semiHidden="1" w:unhideWhenUsed="1"/>
+    <w:lsdException w:name="endnote text" w:semiHidden="1" w:unhideWhenUsed="1"/>
+    <w:lsdException w:name="table of authorities" w:semiHidden="1" w:unhideWhenUsed="1"/>
+    <w:lsdException w:name="macro" w:semiHidden="1" w:unhideWhenUsed="1"/>
+    <w:lsdException w:name="toa heading" w:semiHidden="1" w:unhideWhenUsed="1"/>
+    <w:lsdException w:name="List" w:semiHidden="1" w:unhideWhenUsed="1"/>
+    <w:lsdException w:name="List Bullet" w:semiHidden="1" w:unhideWhenUsed="1"/>
+    <w:lsdException w:name="List Number" w:semiHidden="1" w:unhideWhenUsed="1"/>
+    <w:lsdException w:name="List 2" w:semiHidden="1" w:unhideWhenUsed="1"/>
+    <w:lsdException w:name="List 3" w:semiHidden="1" w:unhideWhenUsed="1"/>
+    <w:lsdException w:name="List 4" w:semiHidden="1" w:unhideWhenUsed="1"/>
+    <w:lsdException w:name="List 5" w:semiHidden="1" w:unhideWhenUsed="1"/>
+    <w:lsdException w:name="List Bullet 2" w:semiHidden="1" w:unhideWhenUsed="1"/>
+    <w:lsdException w:name="List Bullet 3" w:semiHidden="1" w:unhideWhenUsed="1"/>
+    <w:lsdException w:name="List Bullet 4" w:semiHidden="1" w:unhideWhenUsed="1"/>
+    <w:lsdException w:name="List Bullet 5" w:semiHidden="1" w:unhideWhenUsed="1"/>
+    <w:lsdException w:name="List Number 2" w:semiHidden="1" w:unhideWhenUsed="1"/>
+    <w:lsdException w:name="List Number 3" w:semiHidden="1" w:unhideWhenUsed="1"/>
+    <w:lsdException w:name="List Number 4" w:semiHidden="1" w:unhideWhenUsed="1"/>
+    <w:lsdException w:name="List Number 5" w:semiHidden="1" w:unhideWhenUsed="1"/>
+    <w:lsdException w:name="Title" w:uiPriority="10" w:qFormat="1"/>
+    <w:lsdException w:name="Closing" w:semiHidden="1" w:unhideWhenUsed="1"/>
+    <w:lsdException w:name="Signature" w:semiHidden="1" w:unhideWhenUsed="1"/>
+    <w:lsdException w:name="Default Paragraph Font" w:semiHidden="1" w:uiPriority="1" w:unhideWhenUsed="1"/>
+    <w:lsdException w:name="Body Text" w:semiHidden="1" w:uiPriority="0" w:unhideWhenUsed="1"/>
+    <w:lsdException w:name="Body Text Indent" w:semiHidden="1" w:unhideWhenUsed="1"/>
+    <w:lsdException w:name="List Continue" w:semiHidden="1" w:unhideWhenUsed="1"/>
+    <w:lsdException w:name="List Continue 2" w:semiHidden="1" w:unhideWhenUsed="1"/>
+    <w:lsdException w:name="List Continue 3" w:semiHidden="1" w:unhideWhenUsed="1"/>
+    <w:lsdException w:name="List Continue 4" w:semiHidden="1" w:unhideWhenUsed="1"/>
+    <w:lsdException w:name="List Continue 5" w:semiHidden="1" w:unhideWhenUsed="1"/>
+    <w:lsdException w:name="Message Header" w:semiHidden="1" w:unhideWhenUsed="1"/>
+    <w:lsdException w:name="Subtitle" w:uiPriority="11" w:qFormat="1"/>
+    <w:lsdException w:name="Salutation" w:semiHidden="1" w:unhideWhenUsed="1"/>
+    <w:lsdException w:name="Date" w:semiHidden="1" w:unhideWhenUsed="1"/>
+    <w:lsdException w:name="Body Text First Indent" w:semiHidden="1" w:unhideWhenUsed="1"/>
+    <w:lsdException w:name="Body Text First Indent 2" w:semiHidden="1" w:unhideWhenUsed="1"/>
+    <w:lsdException w:name="Note Heading" w:semiHidden="1" w:unhideWhenUsed="1"/>
+    <w:lsdException w:name="Body Text 2" w:semiHidden="1" w:unhideWhenUsed="1"/>
+    <w:lsdException w:name="Body Text 3" w:semiHidden="1" w:unhideWhenUsed="1"/>
+    <w:lsdException w:name="Body Text Indent 2" w:semiHidden="1" w:unhideWhenUsed="1"/>
+    <w:lsdException w:name="Body Text Indent 3" w:semiHidden="1" w:unhideWhenUsed="1"/>
+    <w:lsdException w:name="Block Text" w:semiHidden="1" w:unhideWhenUsed="1"/>
+    <w:lsdException w:name="Hyperlink" w:semiHidden="1" w:unhideWhenUsed="1"/>
+    <w:lsdException w:name="FollowedHyperlink" w:semiHidden="1" w:unhideWhenUsed="1"/>
+    <w:lsdException w:name="Strong" w:uiPriority="22" w:qFormat="1"/>
+    <w:lsdException w:name="Emphasis" w:uiPriority="20" w:qFormat="1"/>
+    <w:lsdException w:name="Document Map" w:semiHidden="1" w:unhideWhenUsed="1"/>
+    <w:lsdException w:name="Plain Text" w:semiHidden="1" w:unhideWhenUsed="1"/>
+    <w:lsdException w:name="E-mail Signature" w:semiHidden="1" w:unhideWhenUsed="1"/>
+    <w:lsdException w:name="HTML Top of Form" w:semiHidden="1" w:unhideWhenUsed="1"/>
+    <w:lsdException w:name="HTML Bottom of Form" w:semiHidden="1" w:unhideWhenUsed="1"/>
+    <w:lsdException w:name="Normal (Web)" w:semiHidden="1" w:unhideWhenUsed="1"/>
+    <w:lsdException w:name="HTML Acronym" w:semiHidden="1" w:unhideWhenUsed="1"/>
+    <w:lsdException w:name="HTML Address" w:semiHidden="1" w:unhideWhenUsed="1"/>
+    <w:lsdException w:name="HTML Cite" w:semiHidden="1" w:unhideWhenUsed="1"/>
+    <w:lsdException w:name="HTML Code" w:semiHidden="1" w:unhideWhenUsed="1"/>
+    <w:lsdException w:name="HTML Definition" w:semiHidden="1" w:unhideWhenUsed="1"/>
+    <w:lsdException w:name="HTML Keyboard" w:semiHidden="1" w:unhideWhenUsed="1"/>
+    <w:lsdException w:name="HTML Preformatted" w:semiHidden="1" w:unhideWhenUsed="1"/>
+    <w:lsdException w:name="HTML Sample" w:semiHidden="1" w:unhideWhenUsed="1"/>
+    <w:lsdException w:name="HTML Typewriter" w:semiHidden="1" w:unhideWhenUsed="1"/>
+    <w:lsdException w:name="HTML Variable" w:semiHidden="1" w:unhideWhenUsed="1"/>
+    <w:lsdException w:name="Normal Table" w:semiHidden="1" w:unhideWhenUsed="1"/>
+    <w:lsdException w:name="annotation subject" w:semiHidden="1" w:unhideWhenUsed="1"/>
+    <w:lsdException w:name="No List" w:semiHidden="1" w:unhideWhenUsed="1"/>
+    <w:lsdException w:name="Outline List 1" w:semiHidden="1" w:unhideWhenUsed="1"/>
+    <w:lsdException w:name="Outline List 2" w:semiHidden="1" w:unhideWhenUsed="1"/>
+    <w:lsdException w:name="Outline List 3" w:semiHidden="1" w:unhideWhenUsed="1"/>
+    <w:lsdException w:name="Table Simple 1" w:semiHidden="1" w:unhideWhenUsed="1"/>
+    <w:lsdException w:name="Table Simple 2" w:semiHidden="1" w:unhideWhenUsed="1"/>
+    <w:lsdException w:name="Table Simple 3" w:semiHidden="1" w:unhideWhenUsed="1"/>
+    <w:lsdException w:name="Table Classic 1" w:semiHidden="1" w:unhideWhenUsed="1"/>
+    <w:lsdException w:name="Table Classic 2" w:semiHidden="1" w:unhideWhenUsed="1"/>
+    <w:lsdException w:name="Table Classic 3" w:semiHidden="1" w:unhideWhenUsed="1"/>
+    <w:lsdException w:name="Table Classic 4" w:semiHidden="1" w:unhideWhenUsed="1"/>
+    <w:lsdException w:name="Table Colorful 1" w:semiHidden="1" w:unhideWhenUsed="1"/>
+    <w:lsdException w:name="Table Colorful 2" w:semiHidden="1" w:unhideWhenUsed="1"/>
+    <w:lsdException w:name="Table Colorful 3" w:semiHidden="1" w:unhideWhenUsed="1"/>
+    <w:lsdException w:name="Table Columns 1" w:semiHidden="1" w:unhideWhenUsed="1"/>
+    <w:lsdException w:name="Table Columns 2" w:semiHidden="1" w:unhideWhenUsed="1"/>
+    <w:lsdException w:name="Table Columns 3" w:semiHidden="1" w:unhideWhenUsed="1"/>
+    <w:lsdException w:name="Table Columns 4" w:semiHidden="1" w:unhideWhenUsed="1"/>
+    <w:lsdException w:name="Table Columns 5" w:semiHidden="1" w:unhideWhenUsed="1"/>
+    <w:lsdException w:name="Table Grid 1" w:semiHidden="1" w:unhideWhenUsed="1"/>
+    <w:lsdException w:name="Table Grid 2" w:semiHidden="1" w:unhideWhenUsed="1"/>
+    <w:lsdException w:name="Table Grid 3" w:semiHidden="1" w:unhideWhenUsed="1"/>
+    <w:lsdException w:name="Table Grid 4" w:semiHidden="1" w:unhideWhenUsed="1"/>
+    <w:lsdException w:name="Table Grid 5" w:semiHidden="1" w:unhideWhenUsed="1"/>
+    <w:lsdException w:name="Table Grid 6" w:semiHidden="1" w:unhideWhenUsed="1"/>
+    <w:lsdException w:name="Table Grid 7" w:semiHidden="1" w:unhideWhenUsed="1"/>
+    <w:lsdException w:name="Table Grid 8" w:semiHidden="1" w:unhideWhenUsed="1"/>
+    <w:lsdException w:name="Table List 1" w:semiHidden="1" w:unhideWhenUsed="1"/>
+    <w:lsdException w:name="Table List 2" w:semiHidden="1" w:unhideWhenUsed="1"/>
+    <w:lsdException w:name="Table List 3" w:semiHidden="1" w:unhideWhenUsed="1"/>
+    <w:lsdException w:name="Table List 4" w:semiHidden="1" w:unhideWhenUsed="1"/>
+    <w:lsdException w:name="Table List 5" w:semiHidden="1" w:unhideWhenUsed="1"/>
+    <w:lsdException w:name="Table List 6" w:semiHidden="1" w:unhideWhenUsed="1"/>
+    <w:lsdException w:name="Table List 7" w:semiHidden="1" w:unhideWhenUsed="1"/>
+    <w:lsdException w:name="Table List 8" w:semiHidden="1" w:unhideWhenUsed="1"/>
+    <w:lsdException w:name="Table 3D effects 1" w:semiHidden="1" w:unhideWhenUsed="1"/>
+    <w:lsdException w:name="Table 3D effects 2" w:semiHidden="1" w:unhideWhenUsed="1"/>
+    <w:lsdException w:name="Table 3D effects 3" w:semiHidden="1" w:unhideWhenUsed="1"/>
+    <w:lsdException w:name="Table Contemporary" w:semiHidden="1" w:unhideWhenUsed="1"/>
+    <w:lsdException w:name="Table Elegant" w:semiHidden="1" w:unhideWhenUsed="1"/>
+    <w:lsdException w:name="Table Professional" w:semiHidden="1" w:unhideWhenUsed="1"/>
+    <w:lsdException w:name="Table Subtle 1" w:semiHidden="1" w:unhideWhenUsed="1"/>
+    <w:lsdException w:name="Table Subtle 2" w:semiHidden="1" w:unhideWhenUsed="1"/>
+    <w:lsdException w:name="Table Web 1" w:semiHidden="1" w:unhideWhenUsed="1"/>
+    <w:lsdException w:name="Table Web 2" w:semiHidden="1" w:unhideWhenUsed="1"/>
+    <w:lsdException w:name="Table Web 3" w:semiHidden="1" w:unhideWhenUsed="1"/>
+    <w:lsdException w:name="Balloon Text" w:semiHidden="1" w:unhideWhenUsed="1"/>
+    <w:lsdException w:name="Table Grid" w:uiPriority="59"/>
+    <w:lsdException w:name="Table Theme" w:semiHidden="1" w:unhideWhenUsed="1"/>
+    <w:lsdException w:name="Placeholder Text" w:semiHidden="1"/>
+    <w:lsdException w:name="No Spacing" w:uiPriority="1" w:qFormat="1"/>
+    <w:lsdException w:name="Light Shading" w:uiPriority="60"/>
+    <w:lsdException w:name="Light List" w:uiPriority="61"/>
+    <w:lsdException w:name="Light Grid" w:uiPriority="62"/>
+    <w:lsdException w:name="Medium Shading 1" w:uiPriority="63"/>
+    <w:lsdException w:name="Medium Shading 2" w:uiPriority="64"/>
+    <w:lsdException w:name="Medium List 1" w:uiPriority="65"/>
+    <w:lsdException w:name="Medium List 2" w:uiPriority="66"/>
+    <w:lsdException w:name="Medium Grid 1" w:uiPriority="67"/>
+    <w:lsdException w:name="Medium Grid 2" w:uiPriority="68"/>
+    <w:lsdException w:name="Medium Grid 3" w:uiPriority="69"/>
+    <w:lsdException w:name="Dark List" w:uiPriority="70"/>
+    <w:lsdException w:name="Colorful Shading" w:uiPriority="71"/>
+    <w:lsdException w:name="Colorful List" w:uiPriority="72"/>
+    <w:lsdException w:name="Colorful Grid" w:uiPriority="73"/>
+    <w:lsdException w:name="Light Shading Accent 1" w:uiPriority="60"/>
+    <w:lsdException w:name="Light List Accent 1" w:uiPriority="61"/>
+    <w:lsdException w:name="Light Grid Accent 1" w:uiPriority="62"/>
+    <w:lsdException w:name="Medium Shading 1 Accent 1" w:uiPriority="63"/>
+    <w:lsdException w:name="Medium Shading 2 Accent 1" w:uiPriority="64"/>
+    <w:lsdException w:name="Medium List 1 Accent 1" w:uiPriority="65"/>
+    <w:lsdException w:name="Revision" w:semiHidden="1"/>
+    <w:lsdException w:name="List Paragraph" w:uiPriority="34" w:qFormat="1"/>
+    <w:lsdException w:name="Quote" w:uiPriority="29" w:qFormat="1"/>
+    <w:lsdException w:name="Intense Quote" w:uiPriority="30" w:qFormat="1"/>
+    <w:lsdException w:name="Medium List 2 Accent 1" w:uiPriority="66"/>
+    <w:lsdException w:name="Medium Grid 1 Accent 1" w:uiPriority="67"/>
+    <w:lsdException w:name="Medium Grid 2 Accent 1" w:uiPriority="68"/>
+    <w:lsdException w:name="Medium Grid 3 Accent 1" w:uiPriority="69"/>
+    <w:lsdException w:name="Dark List Accent 1" w:uiPriority="70"/>
+    <w:lsdException w:name="Colorful Shading Accent 1" w:uiPriority="71"/>
+    <w:lsdException w:name="Colorful List Accent 1" w:uiPriority="72"/>
+    <w:lsdException w:name="Colorful Grid Accent 1" w:uiPriority="73"/>
+    <w:lsdException w:name="Light Shading Accent 2" w:uiPriority="60"/>
+    <w:lsdException w:name="Light List Accent 2" w:uiPriority="61"/>
+    <w:lsdException w:name="Light Grid Accent 2" w:uiPriority="62"/>
+    <w:lsdException w:name="Medium Shading 1 Accent 2" w:uiPriority="63"/>
+    <w:lsdException w:name="Medium Shading 2 Accent 2" w:uiPriority="64"/>
+    <w:lsdException w:name="Medium List 1 Accent 2" w:uiPriority="65"/>
+    <w:lsdException w:name="Medium List 2 Accent 2" w:uiPriority="66"/>
+    <w:lsdException w:name="Medium Grid 1 Accent 2" w:uiPriority="67"/>
+    <w:lsdException w:name="Medium Grid 2 Accent 2" w:uiPriority="68"/>
+    <w:lsdException w:name="Medium Grid 3 Accent 2" w:uiPriority="69"/>
+    <w:lsdException w:name="Dark List Accent 2" w:uiPriority="70"/>
+    <w:lsdException w:name="Colorful Shading Accent 2" w:uiPriority="71"/>
+    <w:lsdException w:name="Colorful List Accent 2" w:uiPriority="72"/>
+    <w:lsdException w:name="Colorful Grid Accent 2" w:uiPriority="73"/>
+    <w:lsdException w:name="Light Shading Accent 3" w:uiPriority="60"/>
+    <w:lsdException w:name="Light List Accent 3" w:uiPriority="61"/>
+    <w:lsdException w:name="Light Grid Accent 3" w:uiPriority="62"/>
+    <w:lsdException w:name="Medium Shading 1 Accent 3" w:uiPriority="63"/>
+    <w:lsdException w:name="Medium Shading 2 Accent 3" w:uiPriority="64"/>
+    <w:lsdException w:name="Medium List 1 Accent 3" w:uiPriority="65"/>
+    <w:lsdException w:name="Medium List 2 Accent 3" w:uiPriority="66"/>
+    <w:lsdException w:name="Medium Grid 1 Accent 3" w:uiPriority="67"/>
+    <w:lsdException w:name="Medium Grid 2 Accent 3" w:uiPriority="68"/>
+    <w:lsdException w:name="Medium Grid 3 Accent 3" w:uiPriority="69"/>
+    <w:lsdException w:name="Dark List Accent 3" w:uiPriority="70"/>
+    <w:lsdException w:name="Colorful Shading Accent 3" w:uiPriority="71"/>
+    <w:lsdException w:name="Colorful List Accent 3" w:uiPriority="72"/>
+    <w:lsdException w:name="Colorful Grid Accent 3" w:uiPriority="73"/>
+    <w:lsdException w:name="Light Shading Accent 4" w:uiPriority="60"/>
+    <w:lsdException w:name="Light List Accent 4" w:uiPriority="61"/>
+    <w:lsdException w:name="Light Grid Accent 4" w:uiPriority="62"/>
+    <w:lsdException w:name="Medium Shading 1 Accent 4" w:uiPriority="63"/>
+    <w:lsdException w:name="Medium Shading 2 Accent 4" w:uiPriority="64"/>
+    <w:lsdException w:name="Medium List 1 Accent 4" w:uiPriority="65"/>
+    <w:lsdException w:name="Medium List 2 Accent 4" w:uiPriority="66"/>
+    <w:lsdException w:name="Medium Grid 1 Accent 4" w:uiPriority="67"/>
+    <w:lsdException w:name="Medium Grid 2 Accent 4" w:uiPriority="68"/>
+    <w:lsdException w:name="Medium Grid 3 Accent 4" w:uiPriority="69"/>
+    <w:lsdException w:name="Dark List Accent 4" w:uiPriority="70"/>
+    <w:lsdException w:name="Colorful Shading Accent 4" w:uiPriority="71"/>
+    <w:lsdException w:name="Colorful List Accent 4" w:uiPriority="72"/>
+    <w:lsdException w:name="Colorful Grid Accent 4" w:uiPriority="73"/>
+    <w:lsdException w:name="Light Shading Accent 5" w:uiPriority="60"/>
+    <w:lsdException w:name="Light List Accent 5" w:uiPriority="61"/>
+    <w:lsdException w:name="Light Grid Accent 5" w:uiPriority="62"/>
+    <w:lsdException w:name="Medium Shading 1 Accent 5" w:uiPriority="63"/>
+    <w:lsdException w:name="Medium Shading 2 Accent 5" w:uiPriority="64"/>
+    <w:lsdException w:name="Medium List 1 Accent 5" w:uiPriority="65"/>
+    <w:lsdException w:name="Medium List 2 Accent 5" w:uiPriority="66"/>
+    <w:lsdException w:name="Medium Grid 1 Accent 5" w:uiPriority="67"/>
+    <w:lsdException w:name="Medium Grid 2 Accent 5" w:uiPriority="68"/>
+    <w:lsdException w:name="Medium Grid 3 Accent 5" w:uiPriority="69"/>
+    <w:lsdException w:name="Dark List Accent 5" w:uiPriority="70"/>
+    <w:lsdException w:name="Colorful Shading Accent 5" w:uiPriority="71"/>
+    <w:lsdException w:name="Colorful List Accent 5" w:uiPriority="72"/>
+    <w:lsdException w:name="Colorful Grid Accent 5" w:uiPriority="73"/>
+    <w:lsdException w:name="Light Shading Accent 6" w:uiPriority="60"/>
+    <w:lsdException w:name="Light List Accent 6" w:uiPriority="61"/>
+    <w:lsdException w:name="Light Grid Accent 6" w:uiPriority="62"/>
+    <w:lsdException w:name="Medium Shading 1 Accent 6" w:uiPriority="63"/>
+    <w:lsdException w:name="Medium Shading 2 Accent 6" w:uiPriority="64"/>
+    <w:lsdException w:name="Medium List 1 Accent 6" w:uiPriority="65"/>
+    <w:lsdException w:name="Medium List 2 Accent 6" w:uiPriority="66"/>
+    <w:lsdException w:name="Medium Grid 1 Accent 6" w:uiPriority="67"/>
+    <w:lsdException w:name="Medium Grid 2 Accent 6" w:uiPriority="68"/>
+    <w:lsdException w:name="Medium Grid 3 Accent 6" w:uiPriority="69"/>
+    <w:lsdException w:name="Dark List Accent 6" w:uiPriority="70"/>
+    <w:lsdException w:name="Colorful Shading Accent 6" w:uiPriority="71"/>
+    <w:lsdException w:name="Colorful List Accent 6" w:uiPriority="72"/>
+    <w:lsdException w:name="Colorful Grid Accent 6" w:uiPriority="73"/>
+    <w:lsdException w:name="Subtle Emphasis" w:uiPriority="19" w:qFormat="1"/>
+    <w:lsdException w:name="Intense Emphasis" w:uiPriority="21" w:qFormat="1"/>
+    <w:lsdException w:name="Subtle Reference" w:uiPriority="31" w:qFormat="1"/>
+    <w:lsdException w:name="Intense Reference" w:uiPriority="32" w:qFormat="1"/>
+    <w:lsdException w:name="Book Title" w:uiPriority="33" w:qFormat="1"/>
+    <w:lsdException w:name="Bibliography" w:semiHidden="1" w:uiPriority="37" w:unhideWhenUsed="1"/>
+    <w:lsdException w:name="TOC Heading" w:semiHidden="1" w:uiPriority="39" w:unhideWhenUsed="1" w:qFormat="1"/>
+    <w:lsdException w:name="Plain Table 1" w:uiPriority="41"/>
+    <w:lsdException w:name="Plain Table 2" w:uiPriority="42"/>
+    <w:lsdException w:name="Plain Table 3" w:uiPriority="43"/>
+    <w:lsdException w:name="Plain Table 4" w:uiPriority="44"/>
+    <w:lsdException w:name="Plain Table 5" w:uiPriority="45"/>
+    <w:lsdException w:name="Grid Table Light" w:uiPriority="40"/>
+    <w:lsdException w:name="Grid Table 1 Light" w:uiPriority="46"/>
+    <w:lsdException w:name="Grid Table 2" w:uiPriority="47"/>
+    <w:lsdException w:name="Grid Table 3" w:uiPriority="48"/>
+    <w:lsdException w:name="Grid Table 4" w:uiPriority="49"/>
+    <w:lsdException w:name="Grid Table 5 Dark" w:uiPriority="50"/>
+    <w:lsdException w:name="Grid Table 6 Colorful" w:uiPriority="51"/>
+    <w:lsdException w:name="Grid Table 7 Colorful" w:uiPriority="52"/>
+    <w:lsdException w:name="Grid Table 1 Light Accent 1" w:uiPriority="46"/>
+    <w:lsdException w:name="Grid Table 2 Accent 1" w:uiPriority="47"/>
+    <w:lsdException w:name="Grid Table 3 Accent 1" w:uiPriority="48"/>
+    <w:lsdException w:name="Grid Table 4 Accent 1" w:uiPriority="49"/>
+    <w:lsdException w:name="Grid Table 5 Dark Accent 1" w:uiPriority="50"/>
+    <w:lsdException w:name="Grid Table 6 Colorful Accent 1" w:uiPriority="51"/>
+    <w:lsdException w:name="Grid Table 7 Colorful Accent 1" w:uiPriority="52"/>
+    <w:lsdException w:name="Grid Table 1 Light Accent 2" w:uiPriority="46"/>
+    <w:lsdException w:name="Grid Table 2 Accent 2" w:uiPriority="47"/>
+    <w:lsdException w:name="Grid Table 3 Accent 2" w:uiPriority="48"/>
+    <w:lsdException w:name="Grid Table 4 Accent 2" w:uiPriority="49"/>
+    <w:lsdException w:name="Grid Table 5 Dark Accent 2" w:uiPriority="50"/>
+    <w:lsdException w:name="Grid Table 6 Colorful Accent 2" w:uiPriority="51"/>
+    <w:lsdException w:name="Grid Table 7 Colorful Accent 2" w:uiPriority="52"/>
+    <w:lsdException w:name="Grid Table 1 Light Accent 3" w:uiPriority="46"/>
+    <w:lsdException w:name="Grid Table 2 Accent 3" w:uiPriority="47"/>
+    <w:lsdException w:name="Grid Table 3 Accent 3" w:uiPriority="48"/>
+    <w:lsdException w:name="Grid Table 4 Accent 3" w:uiPriority="49"/>
+    <w:lsdException w:name="Grid Table 5 Dark Accent 3" w:uiPriority="50"/>
+    <w:lsdException w:name="Grid Table 6 Colorful Accent 3" w:uiPriority="51"/>
+    <w:lsdException w:name="Grid Table 7 Colorful Accent 3" w:uiPriority="52"/>
+    <w:lsdException w:name="Grid Table 1 Light Accent 4" w:uiPriority="46"/>
+    <w:lsdException w:name="Grid Table 2 Accent 4" w:uiPriority="47"/>
+    <w:lsdException w:name="Grid Table 3 Accent 4" w:uiPriority="48"/>
+    <w:lsdException w:name="Grid Table 4 Accent 4" w:uiPriority="49"/>
+    <w:lsdException w:name="Grid Table 5 Dark Accent 4" w:uiPriority="50"/>
+    <w:lsdException w:name="Grid Table 6 Colorful Accent 4" w:uiPriority="51"/>
+    <w:lsdException w:name="Grid Table 7 Colorful Accent 4" w:uiPriority="52"/>
+    <w:lsdException w:name="Grid Table 1 Light Accent 5" w:uiPriority="46"/>
+    <w:lsdException w:name="Grid Table 2 Accent 5" w:uiPriority="47"/>
+    <w:lsdException w:name="Grid Table 3 Accent 5" w:uiPriority="48"/>
+    <w:lsdException w:name="Grid Table 4 Accent 5" w:uiPriority="49"/>
+    <w:lsdException w:name="Grid Table 5 Dark Accent 5" w:uiPriority="50"/>
+    <w:lsdException w:name="Grid Table 6 Colorful Accent 5" w:uiPriority="51"/>
+    <w:lsdException w:name="Grid Table 7 Colorful Accent 5" w:uiPriority="52"/>
+    <w:lsdException w:name="Grid Table 1 Light Accent 6" w:uiPriority="46"/>
+    <w:lsdException w:name="Grid Table 2 Accent 6" w:uiPriority="47"/>
+    <w:lsdException w:name="Grid Table 3 Accent 6" w:uiPriority="48"/>
+    <w:lsdException w:name="Grid Table 4 Accent 6" w:uiPriority="49"/>
+    <w:lsdException w:name="Grid Table 5 Dark Accent 6" w:uiPriority="50"/>
+    <w:lsdException w:name="Grid Table 6 Colorful Accent 6" w:uiPriority="51"/>
+    <w:lsdException w:name="Grid Table 7 Colorful Accent 6" w:uiPriority="52"/>
+    <w:lsdException w:name="List Table 1 Light" w:uiPriority="46"/>
+    <w:lsdException w:name="List Table 2" w:uiPriority="47"/>
+    <w:lsdException w:name="List Table 3" w:uiPriority="48"/>
+    <w:lsdException w:name="List Table 4" w:uiPriority="49"/>
+    <w:lsdException w:name="List Table 5 Dark" w:uiPriority="50"/>
+    <w:lsdException w:name="List Table 6 Colorful" w:uiPriority="51"/>
+    <w:lsdException w:name="List Table 7 Colorful" w:uiPriority="52"/>
+    <w:lsdException w:name="List Table 1 Light Accent 1" w:uiPriority="46"/>
+    <w:lsdException w:name="List Table 2 Accent 1" w:uiPriority="47"/>
+    <w:lsdException w:name="List Table 3 Accent 1" w:uiPriority="48"/>
+    <w:lsdException w:name="List Table 4 Accent 1" w:uiPriority="49"/>
+    <w:lsdException w:name="List Table 5 Dark Accent 1" w:uiPriority="50"/>
+    <w:lsdException w:name="List Table 6 Colorful Accent 1" w:uiPriority="51"/>
+    <w:lsdException w:name="List Table 7 Colorful Accent 1" w:uiPriority="52"/>
+    <w:lsdException w:name="List Table 1 Light Accent 2" w:uiPriority="46"/>
+    <w:lsdException w:name="List Table 2 Accent 2" w:uiPriority="47"/>
+    <w:lsdException w:name="List Table 3 Accent 2" w:uiPriority="48"/>
+    <w:lsdException w:name="List Table 4 Accent 2" w:uiPriority="49"/>
+    <w:lsdException w:name="List Table 5 Dark Accent 2" w:uiPriority="50"/>
+    <w:lsdException w:name="List Table 6 Colorful Accent 2" w:uiPriority="51"/>
+    <w:lsdException w:name="List Table 7 Colorful Accent 2" w:uiPriority="52"/>
+    <w:lsdException w:name="List Table 1 Light Accent 3" w:uiPriority="46"/>
+    <w:lsdException w:name="List Table 2 Accent 3" w:uiPriority="47"/>
+    <w:lsdException w:name="List Table 3 Accent 3" w:uiPriority="48"/>
+    <w:lsdException w:name="List Table 4 Accent 3" w:uiPriority="49"/>
+    <w:lsdException w:name="List Table 5 Dark Accent 3" w:uiPriority="50"/>
+    <w:lsdException w:name="List Table 6 Colorful Accent 3" w:uiPriority="51"/>
+    <w:lsdException w:name="List Table 7 Colorful Accent 3" w:uiPriority="52"/>
+    <w:lsdException w:name="List Table 1 Light Accent 4" w:uiPriority="46"/>
+    <w:lsdException w:name="List Table 2 Accent 4" w:uiPriority="47"/>
+    <w:lsdException w:name="List Table 3 Accent 4" w:uiPriority="48"/>
+    <w:lsdException w:name="List Table 4 Accent 4" w:uiPriority="49"/>
+    <w:lsdException w:name="List Table 5 Dark Accent 4" w:uiPriority="50"/>
+    <w:lsdException w:name="List Table 6 Colorful Accent 4" w:uiPriority="51"/>
+    <w:lsdException w:name="List Table 7 Colorful Accent 4" w:uiPriority="52"/>
+    <w:lsdException w:name="List Table 1 Light Accent 5" w:uiPriority="46"/>
+    <w:lsdException w:name="List Table 2 Accent 5" w:uiPriority="47"/>
+    <w:lsdException w:name="List Table 3 Accent 5" w:uiPriority="48"/>
+    <w:lsdException w:name="List Table 4 Accent 5" w:uiPriority="49"/>
+    <w:lsdException w:name="List Table 5 Dark Accent 5" w:uiPriority="50"/>
+    <w:lsdException w:name="List Table 6 Colorful Accent 5" w:uiPriority="51"/>
+    <w:lsdException w:name="List Table 7 Colorful Accent 5" w:uiPriority="52"/>
+    <w:lsdException w:name="List Table 1 Light Accent 6" w:uiPriority="46"/>
+    <w:lsdException w:name="List Table 2 Accent 6" w:uiPriority="47"/>
+    <w:lsdException w:name="List Table 3 Accent 6" w:uiPriority="48"/>
+    <w:lsdException w:name="List Table 4 Accent 6" w:uiPriority="49"/>
+    <w:lsdException w:name="List Table 5 Dark Accent 6" w:uiPriority="50"/>
+    <w:lsdException w:name="List Table 6 Colorful Accent 6" w:uiPriority="51"/>
+    <w:lsdException w:name="List Table 7 Colorful Accent 6" w:uiPriority="52"/>
   </w:latentStyles>
   <w:style w:type="paragraph" w:default="1" w:styleId="Normal">
     <w:name w:val="Normal"/>
@@ -10561,7 +10206,7 @@
 </file>
 
 <file path=customXml/itemProps1.xml><?xml version="1.0" encoding="utf-8"?>
-<ds:datastoreItem xmlns:ds="http://schemas.openxmlformats.org/officeDocument/2006/customXml" ds:itemID="{82DCBFDB-DCF4-4F4D-8F04-D704370C6060}">
+<ds:datastoreItem xmlns:ds="http://schemas.openxmlformats.org/officeDocument/2006/customXml" ds:itemID="{97806E2A-6E9D-4437-B134-52C5E90B9AB5}">
   <ds:schemaRefs>
     <ds:schemaRef ds:uri="http://schemas.openxmlformats.org/officeDocument/2006/bibliography"/>
   </ds:schemaRefs>

</xml_diff>